<commit_message>
[BCH-0] Update final docs
</commit_message>
<xml_diff>
--- a/Files/TCC - Final/TCC Final - Formatado.docx
+++ b/Files/TCC - Final/TCC Final - Formatado.docx
@@ -233,7 +233,6 @@
           <w:color w:val="000000" w:themeColor="text1"/>
           <w:sz w:val="20"/>
           <w:szCs w:val="20"/>
-          <w:highlight w:val="yellow"/>
         </w:rPr>
         <w:t xml:space="preserve">Objetivo: </w:t>
       </w:r>
@@ -243,7 +242,6 @@
           <w:color w:val="000000" w:themeColor="text1"/>
           <w:sz w:val="20"/>
           <w:szCs w:val="20"/>
-          <w:highlight w:val="yellow"/>
         </w:rPr>
         <w:t xml:space="preserve">Desenvolver um site para auxiliar </w:t>
       </w:r>
@@ -253,7 +251,6 @@
           <w:color w:val="000000" w:themeColor="text1"/>
           <w:sz w:val="20"/>
           <w:szCs w:val="20"/>
-          <w:highlight w:val="yellow"/>
         </w:rPr>
         <w:t>n</w:t>
       </w:r>
@@ -263,7 +260,6 @@
           <w:color w:val="000000" w:themeColor="text1"/>
           <w:sz w:val="20"/>
           <w:szCs w:val="20"/>
-          <w:highlight w:val="yellow"/>
         </w:rPr>
         <w:t xml:space="preserve">a inserção de estrangeiros e brasileiros no mercado de trabalho </w:t>
       </w:r>
@@ -273,7 +269,6 @@
           <w:color w:val="000000" w:themeColor="text1"/>
           <w:sz w:val="20"/>
           <w:szCs w:val="20"/>
-          <w:highlight w:val="yellow"/>
         </w:rPr>
         <w:t>do Brasil</w:t>
       </w:r>
@@ -283,7 +278,6 @@
           <w:color w:val="000000" w:themeColor="text1"/>
           <w:sz w:val="20"/>
           <w:szCs w:val="20"/>
-          <w:highlight w:val="yellow"/>
         </w:rPr>
         <w:t xml:space="preserve">. </w:t>
       </w:r>
@@ -295,7 +289,6 @@
           <w:color w:val="000000" w:themeColor="text1"/>
           <w:sz w:val="20"/>
           <w:szCs w:val="20"/>
-          <w:highlight w:val="yellow"/>
         </w:rPr>
         <w:t>Método:</w:t>
       </w:r>
@@ -305,7 +298,6 @@
           <w:color w:val="000000" w:themeColor="text1"/>
           <w:sz w:val="20"/>
           <w:szCs w:val="20"/>
-          <w:highlight w:val="yellow"/>
         </w:rPr>
         <w:t xml:space="preserve"> Na criação do website, a primeira decisão foi definir o tipo de arquitetura cliente e servidor, em seguida as linguagens de programação utilizadas, sendo elas o framework </w:t>
       </w:r>
@@ -316,7 +308,6 @@
           <w:color w:val="000000" w:themeColor="text1"/>
           <w:sz w:val="20"/>
           <w:szCs w:val="20"/>
-          <w:highlight w:val="yellow"/>
         </w:rPr>
         <w:t>React</w:t>
       </w:r>
@@ -327,7 +318,6 @@
           <w:color w:val="000000" w:themeColor="text1"/>
           <w:sz w:val="20"/>
           <w:szCs w:val="20"/>
-          <w:highlight w:val="yellow"/>
         </w:rPr>
         <w:t xml:space="preserve"> com a linguagem </w:t>
       </w:r>
@@ -338,7 +328,6 @@
           <w:color w:val="000000" w:themeColor="text1"/>
           <w:sz w:val="20"/>
           <w:szCs w:val="20"/>
-          <w:highlight w:val="yellow"/>
         </w:rPr>
         <w:t>Typescript</w:t>
       </w:r>
@@ -349,7 +338,6 @@
           <w:color w:val="000000" w:themeColor="text1"/>
           <w:sz w:val="20"/>
           <w:szCs w:val="20"/>
-          <w:highlight w:val="yellow"/>
         </w:rPr>
         <w:t xml:space="preserve"> no front-</w:t>
       </w:r>
@@ -360,7 +348,6 @@
           <w:color w:val="000000" w:themeColor="text1"/>
           <w:sz w:val="20"/>
           <w:szCs w:val="20"/>
-          <w:highlight w:val="yellow"/>
         </w:rPr>
         <w:t>end</w:t>
       </w:r>
@@ -371,7 +358,6 @@
           <w:color w:val="000000" w:themeColor="text1"/>
           <w:sz w:val="20"/>
           <w:szCs w:val="20"/>
-          <w:highlight w:val="yellow"/>
         </w:rPr>
         <w:t xml:space="preserve">, uma API REST  Django e a linguagem Python no </w:t>
       </w:r>
@@ -382,7 +368,6 @@
           <w:color w:val="000000" w:themeColor="text1"/>
           <w:sz w:val="20"/>
           <w:szCs w:val="20"/>
-          <w:highlight w:val="yellow"/>
         </w:rPr>
         <w:t>back-end</w:t>
       </w:r>
@@ -393,7 +378,6 @@
           <w:color w:val="000000" w:themeColor="text1"/>
           <w:sz w:val="20"/>
           <w:szCs w:val="20"/>
-          <w:highlight w:val="yellow"/>
         </w:rPr>
         <w:t xml:space="preserve"> na parte do servidor junto com as regras de negócio e o MySQL como sistema de Gerenciamento de Banco de Dados, sendo todos eles gerenciados por um repositório privado no GitHub. A criação do protótipo do design foi feita com a ferramenta </w:t>
       </w:r>
@@ -404,7 +388,6 @@
           <w:color w:val="000000" w:themeColor="text1"/>
           <w:sz w:val="20"/>
           <w:szCs w:val="20"/>
-          <w:highlight w:val="yellow"/>
         </w:rPr>
         <w:t>Figma</w:t>
       </w:r>
@@ -415,7 +398,6 @@
           <w:color w:val="000000" w:themeColor="text1"/>
           <w:sz w:val="20"/>
           <w:szCs w:val="20"/>
-          <w:highlight w:val="yellow"/>
         </w:rPr>
         <w:t>, pensando na melhor experiência para o usuário e o website inteiro foi feito em cima dessas decisões.</w:t>
       </w:r>
@@ -427,7 +409,6 @@
           <w:color w:val="000000" w:themeColor="text1"/>
           <w:sz w:val="20"/>
           <w:szCs w:val="20"/>
-          <w:highlight w:val="yellow"/>
         </w:rPr>
         <w:t xml:space="preserve"> Resultados: </w:t>
       </w:r>
@@ -437,7 +418,6 @@
           <w:color w:val="000000" w:themeColor="text1"/>
           <w:sz w:val="20"/>
           <w:szCs w:val="20"/>
-          <w:highlight w:val="yellow"/>
         </w:rPr>
         <w:t xml:space="preserve">O site de vagas de emprego </w:t>
       </w:r>
@@ -448,7 +428,6 @@
           <w:color w:val="000000" w:themeColor="text1"/>
           <w:sz w:val="20"/>
           <w:szCs w:val="20"/>
-          <w:highlight w:val="yellow"/>
         </w:rPr>
         <w:t>Brazil</w:t>
       </w:r>
@@ -459,7 +438,6 @@
           <w:color w:val="000000" w:themeColor="text1"/>
           <w:sz w:val="20"/>
           <w:szCs w:val="20"/>
-          <w:highlight w:val="yellow"/>
         </w:rPr>
         <w:t xml:space="preserve"> </w:t>
       </w:r>
@@ -470,7 +448,6 @@
           <w:color w:val="000000" w:themeColor="text1"/>
           <w:sz w:val="20"/>
           <w:szCs w:val="20"/>
-          <w:highlight w:val="yellow"/>
         </w:rPr>
         <w:t>Career</w:t>
       </w:r>
@@ -481,7 +458,6 @@
           <w:color w:val="000000" w:themeColor="text1"/>
           <w:sz w:val="20"/>
           <w:szCs w:val="20"/>
-          <w:highlight w:val="yellow"/>
         </w:rPr>
         <w:t xml:space="preserve"> Hub tem</w:t>
       </w:r>
@@ -490,7 +466,6 @@
           <w:rFonts w:ascii="Times New Roman" w:hAnsi="Times New Roman" w:cs="Times New Roman"/>
           <w:sz w:val="20"/>
           <w:szCs w:val="20"/>
-          <w:highlight w:val="yellow"/>
         </w:rPr>
         <w:t xml:space="preserve"> uma estrutura completa com todas as informações necessárias para a inserção no mercado de trabalho brasileiro para qualquer pessoa interessada, mas com foco no público estrangeiro, trazendo páginas com explicações sobre legislações e normas específicas do país, promovendo a imigração de mão de obra qualificada no país. </w:t>
       </w:r>
@@ -501,7 +476,6 @@
           <w:bCs/>
           <w:sz w:val="20"/>
           <w:szCs w:val="20"/>
-          <w:highlight w:val="yellow"/>
         </w:rPr>
         <w:t xml:space="preserve">Conclusão: </w:t>
       </w:r>
@@ -510,7 +484,6 @@
           <w:rFonts w:ascii="Times New Roman" w:hAnsi="Times New Roman" w:cs="Times New Roman"/>
           <w:sz w:val="20"/>
           <w:szCs w:val="20"/>
-          <w:highlight w:val="yellow"/>
         </w:rPr>
         <w:t xml:space="preserve">Após revisão de dados obtidos em buscas de sites oficiais do governo brasileiro, desenvolveu-se o website </w:t>
       </w:r>
@@ -520,7 +493,6 @@
           <w:rFonts w:ascii="Times New Roman" w:hAnsi="Times New Roman" w:cs="Times New Roman"/>
           <w:sz w:val="20"/>
           <w:szCs w:val="20"/>
-          <w:highlight w:val="yellow"/>
         </w:rPr>
         <w:t>Brazil</w:t>
       </w:r>
@@ -530,7 +502,6 @@
           <w:rFonts w:ascii="Times New Roman" w:hAnsi="Times New Roman" w:cs="Times New Roman"/>
           <w:sz w:val="20"/>
           <w:szCs w:val="20"/>
-          <w:highlight w:val="yellow"/>
         </w:rPr>
         <w:t xml:space="preserve"> </w:t>
       </w:r>
@@ -540,7 +511,6 @@
           <w:rFonts w:ascii="Times New Roman" w:hAnsi="Times New Roman" w:cs="Times New Roman"/>
           <w:sz w:val="20"/>
           <w:szCs w:val="20"/>
-          <w:highlight w:val="yellow"/>
         </w:rPr>
         <w:t>Career</w:t>
       </w:r>
@@ -550,7 +520,6 @@
           <w:rFonts w:ascii="Times New Roman" w:hAnsi="Times New Roman" w:cs="Times New Roman"/>
           <w:sz w:val="20"/>
           <w:szCs w:val="20"/>
-          <w:highlight w:val="yellow"/>
         </w:rPr>
         <w:t xml:space="preserve"> Hub para contribuição no preenchimento com mão de obra qualificada de vagas de emprego no Brasil, independente se o candidato à vaga reside ou não no país.</w:t>
       </w:r>
@@ -950,28 +919,7 @@
           <w:rFonts w:ascii="Times New Roman" w:hAnsi="Times New Roman" w:cs="Times New Roman"/>
           <w:color w:val="000000" w:themeColor="text1"/>
         </w:rPr>
-        <w:t xml:space="preserve">Além disso, </w:t>
-      </w:r>
-      <w:r>
-        <w:rPr>
-          <w:rFonts w:ascii="Times New Roman" w:hAnsi="Times New Roman" w:cs="Times New Roman"/>
-          <w:color w:val="000000" w:themeColor="text1"/>
-        </w:rPr>
-        <w:t>informações sobre processos do nosso dia a dia</w:t>
-      </w:r>
-      <w:r>
-        <w:rPr>
-          <w:rFonts w:ascii="Times New Roman" w:hAnsi="Times New Roman" w:cs="Times New Roman"/>
-          <w:color w:val="000000" w:themeColor="text1"/>
-        </w:rPr>
-        <w:t xml:space="preserve"> podem se mostrar difíceis de ser encontradas</w:t>
-      </w:r>
-      <w:r>
-        <w:rPr>
-          <w:rFonts w:ascii="Times New Roman" w:hAnsi="Times New Roman" w:cs="Times New Roman"/>
-          <w:color w:val="000000" w:themeColor="text1"/>
-        </w:rPr>
-        <w:t>, como por exemplo a declaração do imposto de renda, em 2022 oitenta mil goianos ainda não havia declarado seu imposto de renda com apenas 1 dia para o fim do prazo (Alexandria, 2022). Sendo assim, acreditamos que o site poderá ajudar pessoas a nível nacional e internacional, diminuindo o desemprego e combatendo a desinformação.</w:t>
+        <w:t>Além disso, informações sobre processos do nosso dia a dia podem se mostrar difíceis de ser encontradas, como por exemplo a declaração do imposto de renda, em 2022 oitenta mil goianos ainda não havia declarado seu imposto de renda com apenas 1 dia para o fim do prazo (Alexandria, 2022). Sendo assim, acreditamos que o site poderá ajudar pessoas a nível nacional e internacional, diminuindo o desemprego e combatendo a desinformação.</w:t>
       </w:r>
     </w:p>
     <w:p>
@@ -1661,6 +1609,68 @@
           <w:rFonts w:ascii="Times New Roman" w:hAnsi="Times New Roman" w:cs="Times New Roman"/>
         </w:rPr>
         <w:t xml:space="preserve"> </w:t>
+      </w:r>
+    </w:p>
+    <w:p>
+      <w:pPr>
+        <w:pStyle w:val="Legenda"/>
+        <w:keepNext/>
+        <w:spacing w:line="276" w:lineRule="auto"/>
+        <w:jc w:val="center"/>
+        <w:rPr>
+          <w:sz w:val="24"/>
+          <w:szCs w:val="36"/>
+        </w:rPr>
+      </w:pPr>
+      <w:r>
+        <w:rPr>
+          <w:sz w:val="24"/>
+          <w:szCs w:val="36"/>
+        </w:rPr>
+        <w:t xml:space="preserve">Figura </w:t>
+      </w:r>
+      <w:r>
+        <w:rPr>
+          <w:sz w:val="24"/>
+          <w:szCs w:val="36"/>
+        </w:rPr>
+        <w:fldChar w:fldCharType="begin"/>
+      </w:r>
+      <w:r>
+        <w:rPr>
+          <w:sz w:val="24"/>
+          <w:szCs w:val="36"/>
+        </w:rPr>
+        <w:instrText xml:space="preserve"> SEQ Figura \* ARABIC </w:instrText>
+      </w:r>
+      <w:r>
+        <w:rPr>
+          <w:sz w:val="24"/>
+          <w:szCs w:val="36"/>
+        </w:rPr>
+        <w:fldChar w:fldCharType="separate"/>
+      </w:r>
+      <w:r>
+        <w:rPr>
+          <w:noProof/>
+          <w:sz w:val="24"/>
+          <w:szCs w:val="36"/>
+        </w:rPr>
+        <w:t>1</w:t>
+      </w:r>
+      <w:r>
+        <w:rPr>
+          <w:sz w:val="24"/>
+          <w:szCs w:val="36"/>
+        </w:rPr>
+        <w:fldChar w:fldCharType="end"/>
+      </w:r>
+      <w:r>
+        <w:rPr>
+          <w:sz w:val="24"/>
+          <w:szCs w:val="36"/>
+        </w:rPr>
+        <w:t xml:space="preserve"> – Esboço de telas</w:t>
       </w:r>
     </w:p>
     <w:p>
@@ -1722,243 +1732,281 @@
         <w:jc w:val="center"/>
       </w:pPr>
       <w:r>
-        <w:rPr>
-          <w:rFonts w:hint="eastAsia"/>
+        <w:t>Fonte: Autoria própria</w:t>
+      </w:r>
+    </w:p>
+    <w:p>
+      <w:pPr>
+        <w:spacing w:line="360" w:lineRule="auto"/>
+        <w:ind w:firstLine="708"/>
+        <w:jc w:val="both"/>
+        <w:rPr>
+          <w:rFonts w:ascii="Times New Roman" w:hAnsi="Times New Roman" w:cs="Times New Roman"/>
+        </w:rPr>
+      </w:pPr>
+    </w:p>
+    <w:p>
+      <w:pPr>
+        <w:spacing w:line="360" w:lineRule="auto"/>
+        <w:ind w:firstLine="708"/>
+        <w:jc w:val="both"/>
+        <w:rPr>
+          <w:rFonts w:ascii="Times New Roman" w:hAnsi="Times New Roman" w:cs="Times New Roman"/>
+        </w:rPr>
+      </w:pPr>
+      <w:r>
+        <w:rPr>
+          <w:rFonts w:ascii="Times New Roman" w:hAnsi="Times New Roman" w:cs="Times New Roman"/>
+        </w:rPr>
+        <w:t xml:space="preserve">Para o desenvolvimento da interface decidimos usar o </w:t>
+      </w:r>
+      <w:proofErr w:type="spellStart"/>
+      <w:r>
+        <w:rPr>
+          <w:rFonts w:ascii="Times New Roman" w:hAnsi="Times New Roman" w:cs="Times New Roman"/>
+        </w:rPr>
+        <w:t>React</w:t>
+      </w:r>
+      <w:proofErr w:type="spellEnd"/>
+      <w:r>
+        <w:rPr>
+          <w:rFonts w:ascii="Times New Roman" w:hAnsi="Times New Roman" w:cs="Times New Roman"/>
+        </w:rPr>
+        <w:t xml:space="preserve">, pela sua facilidade de criação de telas e quantidade de bibliotecas que podem ser integradas com o intuito de </w:t>
+      </w:r>
+      <w:r>
+        <w:rPr>
+          <w:rFonts w:ascii="Times New Roman" w:hAnsi="Times New Roman" w:cs="Times New Roman"/>
+        </w:rPr>
+        <w:lastRenderedPageBreak/>
+        <w:t xml:space="preserve">facilitar ainda mais a criação de pequenos componentes já com padronizados. O </w:t>
+      </w:r>
+      <w:proofErr w:type="spellStart"/>
+      <w:r>
+        <w:rPr>
+          <w:rFonts w:ascii="Times New Roman" w:hAnsi="Times New Roman" w:cs="Times New Roman"/>
+        </w:rPr>
+        <w:t>React</w:t>
+      </w:r>
+      <w:proofErr w:type="spellEnd"/>
+      <w:r>
+        <w:rPr>
+          <w:rFonts w:ascii="Times New Roman" w:hAnsi="Times New Roman" w:cs="Times New Roman"/>
+        </w:rPr>
+        <w:t xml:space="preserve"> é uma biblioteca open </w:t>
+      </w:r>
+      <w:proofErr w:type="spellStart"/>
+      <w:r>
+        <w:rPr>
+          <w:rFonts w:ascii="Times New Roman" w:hAnsi="Times New Roman" w:cs="Times New Roman"/>
+        </w:rPr>
+        <w:t>source</w:t>
+      </w:r>
+      <w:proofErr w:type="spellEnd"/>
+      <w:r>
+        <w:rPr>
+          <w:rFonts w:ascii="Times New Roman" w:hAnsi="Times New Roman" w:cs="Times New Roman"/>
+        </w:rPr>
+        <w:t xml:space="preserve"> criada pela empresa Meta com a ajuda da comunidade, lançado em 29 de maio de 2013.</w:t>
+      </w:r>
+    </w:p>
+    <w:p>
+      <w:pPr>
+        <w:spacing w:line="360" w:lineRule="auto"/>
+        <w:ind w:firstLine="708"/>
+        <w:jc w:val="both"/>
+        <w:rPr>
+          <w:rFonts w:ascii="Times New Roman" w:hAnsi="Times New Roman" w:cs="Times New Roman"/>
+        </w:rPr>
+      </w:pPr>
+      <w:r>
+        <w:rPr>
+          <w:rFonts w:ascii="Times New Roman" w:hAnsi="Times New Roman" w:cs="Times New Roman"/>
+        </w:rPr>
+        <w:t xml:space="preserve">Sobre as bibliotecas que utilizamos com o </w:t>
+      </w:r>
+      <w:proofErr w:type="spellStart"/>
+      <w:r>
+        <w:rPr>
+          <w:rFonts w:ascii="Times New Roman" w:hAnsi="Times New Roman" w:cs="Times New Roman"/>
+        </w:rPr>
+        <w:t>React</w:t>
+      </w:r>
+      <w:proofErr w:type="spellEnd"/>
+      <w:r>
+        <w:rPr>
+          <w:rFonts w:ascii="Times New Roman" w:hAnsi="Times New Roman" w:cs="Times New Roman"/>
+        </w:rPr>
+        <w:t>, a primeira delas é a “</w:t>
+      </w:r>
+      <w:proofErr w:type="spellStart"/>
+      <w:r>
+        <w:rPr>
+          <w:rFonts w:ascii="Times New Roman" w:hAnsi="Times New Roman" w:cs="Times New Roman"/>
+        </w:rPr>
+        <w:t>styled-components</w:t>
+      </w:r>
+      <w:proofErr w:type="spellEnd"/>
+      <w:r>
+        <w:rPr>
+          <w:rFonts w:ascii="Times New Roman" w:hAnsi="Times New Roman" w:cs="Times New Roman"/>
+        </w:rPr>
+        <w:t xml:space="preserve">”, uma biblioteca que permite utilizarmos estilização para componentes em específico sem que seja utilizada uma estilização global importando arquivos CSS, como é feito por padrão no </w:t>
+      </w:r>
+      <w:proofErr w:type="spellStart"/>
+      <w:r>
+        <w:rPr>
+          <w:rFonts w:ascii="Times New Roman" w:hAnsi="Times New Roman" w:cs="Times New Roman"/>
+        </w:rPr>
+        <w:t>React</w:t>
+      </w:r>
+      <w:proofErr w:type="spellEnd"/>
+      <w:r>
+        <w:rPr>
+          <w:rFonts w:ascii="Times New Roman" w:hAnsi="Times New Roman" w:cs="Times New Roman"/>
+        </w:rPr>
+        <w:t xml:space="preserve"> sem qualquer biblioteca. Também utilizamos </w:t>
+      </w:r>
+      <w:proofErr w:type="spellStart"/>
+      <w:r>
+        <w:rPr>
+          <w:rFonts w:ascii="Times New Roman" w:hAnsi="Times New Roman" w:cs="Times New Roman"/>
+        </w:rPr>
+        <w:t>react</w:t>
+      </w:r>
+      <w:proofErr w:type="spellEnd"/>
+      <w:r>
+        <w:rPr>
+          <w:rFonts w:ascii="Times New Roman" w:hAnsi="Times New Roman" w:cs="Times New Roman"/>
+        </w:rPr>
+        <w:t>-</w:t>
+      </w:r>
+      <w:proofErr w:type="spellStart"/>
+      <w:r>
+        <w:rPr>
+          <w:rFonts w:ascii="Times New Roman" w:hAnsi="Times New Roman" w:cs="Times New Roman"/>
+        </w:rPr>
+        <w:t>router</w:t>
+      </w:r>
+      <w:proofErr w:type="spellEnd"/>
+      <w:r>
+        <w:rPr>
+          <w:rFonts w:ascii="Times New Roman" w:hAnsi="Times New Roman" w:cs="Times New Roman"/>
+        </w:rPr>
+        <w:t xml:space="preserve">-dom, essa biblioteca nos permite mapear rotas do navegador para componentes do </w:t>
+      </w:r>
+      <w:proofErr w:type="spellStart"/>
+      <w:r>
+        <w:rPr>
+          <w:rFonts w:ascii="Times New Roman" w:hAnsi="Times New Roman" w:cs="Times New Roman"/>
+        </w:rPr>
+        <w:t>React</w:t>
+      </w:r>
+      <w:proofErr w:type="spellEnd"/>
+      <w:r>
+        <w:rPr>
+          <w:rFonts w:ascii="Times New Roman" w:hAnsi="Times New Roman" w:cs="Times New Roman"/>
+        </w:rPr>
+        <w:t>, por exemplo, quando o usuário acessar o domínio com o caminho /home, um componente gerado será renderizado. A biblioteca mais importante utilizada no nosso projeto foi a Material UI, ela nos fornece diversos componentes prontos, a possibilidade de reutilização de componentes auxiliou muito no tempo de desenvolvimento.</w:t>
+      </w:r>
+    </w:p>
+    <w:p>
+      <w:pPr>
+        <w:spacing w:line="360" w:lineRule="auto"/>
+        <w:ind w:firstLine="708"/>
+        <w:jc w:val="both"/>
+        <w:rPr>
+          <w:rFonts w:ascii="Times New Roman" w:hAnsi="Times New Roman" w:cs="Times New Roman"/>
+        </w:rPr>
+      </w:pPr>
+      <w:r>
+        <w:rPr>
+          <w:rFonts w:ascii="Times New Roman" w:hAnsi="Times New Roman" w:cs="Times New Roman"/>
+        </w:rPr>
+        <w:t>A estrutura do projeto front-</w:t>
+      </w:r>
+      <w:proofErr w:type="spellStart"/>
+      <w:r>
+        <w:rPr>
+          <w:rFonts w:ascii="Times New Roman" w:hAnsi="Times New Roman" w:cs="Times New Roman"/>
+        </w:rPr>
+        <w:t>end</w:t>
+      </w:r>
+      <w:proofErr w:type="spellEnd"/>
+      <w:r>
+        <w:rPr>
+          <w:rFonts w:ascii="Times New Roman" w:hAnsi="Times New Roman" w:cs="Times New Roman"/>
+        </w:rPr>
+        <w:t xml:space="preserve"> foi pensada visando separar cada responsabilidade do código fonte, para que seja fácil escalar e implementar novas funcionalidades.</w:t>
+      </w:r>
+    </w:p>
+    <w:p>
+      <w:pPr>
+        <w:pStyle w:val="Legenda"/>
+        <w:keepNext/>
+        <w:spacing w:line="276" w:lineRule="auto"/>
+        <w:jc w:val="center"/>
+        <w:rPr>
+          <w:sz w:val="24"/>
+        </w:rPr>
+      </w:pPr>
+      <w:r>
+        <w:rPr>
+          <w:sz w:val="24"/>
         </w:rPr>
         <w:t xml:space="preserve">Figura </w:t>
       </w:r>
       <w:r>
+        <w:rPr>
+          <w:sz w:val="24"/>
+        </w:rPr>
         <w:fldChar w:fldCharType="begin"/>
       </w:r>
       <w:r>
-        <w:instrText xml:space="preserve"> </w:instrText>
-      </w:r>
-      <w:r>
-        <w:rPr>
-          <w:rFonts w:hint="eastAsia"/>
-        </w:rPr>
-        <w:instrText>SEQ Figura \* ARABIC</w:instrText>
-      </w:r>
-      <w:r>
-        <w:instrText xml:space="preserve"> </w:instrText>
-      </w:r>
-      <w:r>
+        <w:rPr>
+          <w:sz w:val="24"/>
+        </w:rPr>
+        <w:instrText xml:space="preserve"> SEQ Figura \* ARABIC </w:instrText>
+      </w:r>
+      <w:r>
+        <w:rPr>
+          <w:sz w:val="24"/>
+        </w:rPr>
         <w:fldChar w:fldCharType="separate"/>
       </w:r>
       <w:r>
         <w:rPr>
           <w:noProof/>
-        </w:rPr>
-        <w:t>1</w:t>
-      </w:r>
-      <w:r>
+          <w:sz w:val="24"/>
+        </w:rPr>
+        <w:t>2</w:t>
+      </w:r>
+      <w:r>
+        <w:rPr>
+          <w:sz w:val="24"/>
+        </w:rPr>
         <w:fldChar w:fldCharType="end"/>
       </w:r>
-    </w:p>
-    <w:p>
-      <w:pPr>
-        <w:spacing w:line="360" w:lineRule="auto"/>
-        <w:ind w:firstLine="708"/>
-        <w:jc w:val="both"/>
-        <w:rPr>
-          <w:rFonts w:ascii="Times New Roman" w:hAnsi="Times New Roman" w:cs="Times New Roman"/>
-        </w:rPr>
-      </w:pPr>
-    </w:p>
-    <w:p>
-      <w:pPr>
-        <w:spacing w:line="360" w:lineRule="auto"/>
-        <w:ind w:firstLine="708"/>
-        <w:jc w:val="both"/>
-        <w:rPr>
-          <w:rFonts w:ascii="Times New Roman" w:hAnsi="Times New Roman" w:cs="Times New Roman"/>
-        </w:rPr>
-      </w:pPr>
-      <w:r>
-        <w:rPr>
-          <w:rFonts w:ascii="Times New Roman" w:hAnsi="Times New Roman" w:cs="Times New Roman"/>
-        </w:rPr>
-        <w:t xml:space="preserve">Para o desenvolvimento da interface decidimos usar o </w:t>
-      </w:r>
-      <w:proofErr w:type="spellStart"/>
-      <w:r>
-        <w:rPr>
-          <w:rFonts w:ascii="Times New Roman" w:hAnsi="Times New Roman" w:cs="Times New Roman"/>
-        </w:rPr>
-        <w:t>React</w:t>
-      </w:r>
-      <w:proofErr w:type="spellEnd"/>
-      <w:r>
-        <w:rPr>
-          <w:rFonts w:ascii="Times New Roman" w:hAnsi="Times New Roman" w:cs="Times New Roman"/>
-        </w:rPr>
-        <w:t xml:space="preserve">, pela sua facilidade de criação de telas e quantidade de bibliotecas que podem ser integradas com o intuito de facilitar ainda mais a criação de pequenos componentes já com padronizados. O </w:t>
-      </w:r>
-      <w:proofErr w:type="spellStart"/>
-      <w:r>
-        <w:rPr>
-          <w:rFonts w:ascii="Times New Roman" w:hAnsi="Times New Roman" w:cs="Times New Roman"/>
-        </w:rPr>
-        <w:t>React</w:t>
-      </w:r>
-      <w:proofErr w:type="spellEnd"/>
-      <w:r>
-        <w:rPr>
-          <w:rFonts w:ascii="Times New Roman" w:hAnsi="Times New Roman" w:cs="Times New Roman"/>
-        </w:rPr>
-        <w:t xml:space="preserve"> é uma </w:t>
-      </w:r>
-      <w:r>
-        <w:rPr>
-          <w:rFonts w:ascii="Times New Roman" w:hAnsi="Times New Roman" w:cs="Times New Roman"/>
-        </w:rPr>
-        <w:lastRenderedPageBreak/>
-        <w:t xml:space="preserve">biblioteca open </w:t>
-      </w:r>
-      <w:proofErr w:type="spellStart"/>
-      <w:r>
-        <w:rPr>
-          <w:rFonts w:ascii="Times New Roman" w:hAnsi="Times New Roman" w:cs="Times New Roman"/>
-        </w:rPr>
-        <w:t>source</w:t>
-      </w:r>
-      <w:proofErr w:type="spellEnd"/>
-      <w:r>
-        <w:rPr>
-          <w:rFonts w:ascii="Times New Roman" w:hAnsi="Times New Roman" w:cs="Times New Roman"/>
-        </w:rPr>
-        <w:t xml:space="preserve"> criada pela empresa Meta com a ajuda da comunidade, lançado em 29 de maio de 2013.</w:t>
-      </w:r>
-    </w:p>
-    <w:p>
-      <w:pPr>
-        <w:spacing w:line="360" w:lineRule="auto"/>
-        <w:ind w:firstLine="708"/>
-        <w:jc w:val="both"/>
-        <w:rPr>
-          <w:rFonts w:ascii="Times New Roman" w:hAnsi="Times New Roman" w:cs="Times New Roman"/>
-        </w:rPr>
-      </w:pPr>
-      <w:r>
-        <w:rPr>
-          <w:rFonts w:ascii="Times New Roman" w:hAnsi="Times New Roman" w:cs="Times New Roman"/>
-        </w:rPr>
-        <w:t xml:space="preserve">Sobre as bibliotecas que utilizamos com o </w:t>
-      </w:r>
-      <w:proofErr w:type="spellStart"/>
-      <w:r>
-        <w:rPr>
-          <w:rFonts w:ascii="Times New Roman" w:hAnsi="Times New Roman" w:cs="Times New Roman"/>
-        </w:rPr>
-        <w:t>React</w:t>
-      </w:r>
-      <w:proofErr w:type="spellEnd"/>
-      <w:r>
-        <w:rPr>
-          <w:rFonts w:ascii="Times New Roman" w:hAnsi="Times New Roman" w:cs="Times New Roman"/>
-        </w:rPr>
-        <w:t>, a primeira delas é a “</w:t>
-      </w:r>
-      <w:proofErr w:type="spellStart"/>
-      <w:r>
-        <w:rPr>
-          <w:rFonts w:ascii="Times New Roman" w:hAnsi="Times New Roman" w:cs="Times New Roman"/>
-        </w:rPr>
-        <w:t>styled-components</w:t>
-      </w:r>
-      <w:proofErr w:type="spellEnd"/>
-      <w:r>
-        <w:rPr>
-          <w:rFonts w:ascii="Times New Roman" w:hAnsi="Times New Roman" w:cs="Times New Roman"/>
-        </w:rPr>
-        <w:t xml:space="preserve">”, uma biblioteca que permite utilizarmos estilização para componentes em específico sem que seja utilizada uma estilização global importando arquivos CSS, como é feito por padrão no </w:t>
-      </w:r>
-      <w:proofErr w:type="spellStart"/>
-      <w:r>
-        <w:rPr>
-          <w:rFonts w:ascii="Times New Roman" w:hAnsi="Times New Roman" w:cs="Times New Roman"/>
-        </w:rPr>
-        <w:t>React</w:t>
-      </w:r>
-      <w:proofErr w:type="spellEnd"/>
-      <w:r>
-        <w:rPr>
-          <w:rFonts w:ascii="Times New Roman" w:hAnsi="Times New Roman" w:cs="Times New Roman"/>
-        </w:rPr>
-        <w:t xml:space="preserve"> sem qualquer biblioteca. Também utilizamos </w:t>
-      </w:r>
-      <w:proofErr w:type="spellStart"/>
-      <w:r>
-        <w:rPr>
-          <w:rFonts w:ascii="Times New Roman" w:hAnsi="Times New Roman" w:cs="Times New Roman"/>
-        </w:rPr>
-        <w:t>react</w:t>
-      </w:r>
-      <w:proofErr w:type="spellEnd"/>
-      <w:r>
-        <w:rPr>
-          <w:rFonts w:ascii="Times New Roman" w:hAnsi="Times New Roman" w:cs="Times New Roman"/>
-        </w:rPr>
-        <w:t>-</w:t>
-      </w:r>
-      <w:proofErr w:type="spellStart"/>
-      <w:r>
-        <w:rPr>
-          <w:rFonts w:ascii="Times New Roman" w:hAnsi="Times New Roman" w:cs="Times New Roman"/>
-        </w:rPr>
-        <w:t>router</w:t>
-      </w:r>
-      <w:proofErr w:type="spellEnd"/>
-      <w:r>
-        <w:rPr>
-          <w:rFonts w:ascii="Times New Roman" w:hAnsi="Times New Roman" w:cs="Times New Roman"/>
-        </w:rPr>
-        <w:t xml:space="preserve">-dom, essa biblioteca nos permite mapear rotas do navegador para componentes do </w:t>
-      </w:r>
-      <w:proofErr w:type="spellStart"/>
-      <w:r>
-        <w:rPr>
-          <w:rFonts w:ascii="Times New Roman" w:hAnsi="Times New Roman" w:cs="Times New Roman"/>
-        </w:rPr>
-        <w:t>React</w:t>
-      </w:r>
-      <w:proofErr w:type="spellEnd"/>
-      <w:r>
-        <w:rPr>
-          <w:rFonts w:ascii="Times New Roman" w:hAnsi="Times New Roman" w:cs="Times New Roman"/>
-        </w:rPr>
-        <w:t>, por exemplo, quando o usuário acessar o domínio com o caminho /home, um componente gerado será renderizado. A biblioteca mais importante utilizada no nosso projeto foi a Material UI, ela nos fornece diversos componentes prontos, a possibilidade de reutilização de componentes auxiliou muito no tempo de desenvolvimento.</w:t>
-      </w:r>
-    </w:p>
-    <w:p>
-      <w:pPr>
-        <w:spacing w:line="360" w:lineRule="auto"/>
-        <w:ind w:firstLine="708"/>
-        <w:jc w:val="both"/>
-        <w:rPr>
-          <w:rFonts w:ascii="Times New Roman" w:hAnsi="Times New Roman" w:cs="Times New Roman"/>
-        </w:rPr>
-      </w:pPr>
-      <w:r>
-        <w:rPr>
-          <w:rFonts w:ascii="Times New Roman" w:hAnsi="Times New Roman" w:cs="Times New Roman"/>
-        </w:rPr>
-        <w:t>A estrutura do projeto front-</w:t>
-      </w:r>
-      <w:proofErr w:type="spellStart"/>
-      <w:r>
-        <w:rPr>
-          <w:rFonts w:ascii="Times New Roman" w:hAnsi="Times New Roman" w:cs="Times New Roman"/>
+      <w:r>
+        <w:rPr>
+          <w:sz w:val="24"/>
+        </w:rPr>
+        <w:t xml:space="preserve"> - </w:t>
+      </w:r>
+      <w:r>
+        <w:rPr>
+          <w:sz w:val="24"/>
+        </w:rPr>
+        <w:t>Estrutura front-</w:t>
+      </w:r>
+      <w:proofErr w:type="spellStart"/>
+      <w:r>
+        <w:rPr>
+          <w:sz w:val="24"/>
         </w:rPr>
         <w:t>end</w:t>
       </w:r>
       <w:proofErr w:type="spellEnd"/>
-      <w:r>
-        <w:rPr>
-          <w:rFonts w:ascii="Times New Roman" w:hAnsi="Times New Roman" w:cs="Times New Roman"/>
-        </w:rPr>
-        <w:t xml:space="preserve"> foi pensada visando separar cada responsabilidade do código fonte, para que seja fácil escalar e implementar novas funcionalidades.</w:t>
-      </w:r>
     </w:p>
     <w:p>
       <w:pPr>
@@ -2018,49 +2066,13 @@
         <w:jc w:val="center"/>
       </w:pPr>
       <w:r>
-        <w:rPr>
-          <w:rFonts w:hint="eastAsia"/>
-        </w:rPr>
-        <w:t xml:space="preserve">Captura de tela </w:t>
-      </w:r>
-      <w:r>
-        <w:rPr>
-          <w:rFonts w:hint="eastAsia"/>
-        </w:rPr>
-        <w:fldChar w:fldCharType="begin"/>
-      </w:r>
-      <w:r>
-        <w:rPr>
-          <w:rFonts w:hint="eastAsia"/>
-        </w:rPr>
-        <w:instrText xml:space="preserve"> SEQ Captura_de_tela \* ARABIC </w:instrText>
-      </w:r>
-      <w:r>
-        <w:rPr>
-          <w:rFonts w:hint="eastAsia"/>
-        </w:rPr>
-        <w:fldChar w:fldCharType="separate"/>
-      </w:r>
-      <w:r>
-        <w:rPr>
-          <w:noProof/>
-        </w:rPr>
-        <w:t>1</w:t>
-      </w:r>
-      <w:r>
-        <w:rPr>
-          <w:rFonts w:hint="eastAsia"/>
-        </w:rPr>
-        <w:fldChar w:fldCharType="end"/>
+        <w:t>Fonte: Autoria própria</w:t>
       </w:r>
     </w:p>
     <w:p>
       <w:pPr>
         <w:pStyle w:val="Legenda"/>
         <w:jc w:val="center"/>
-        <w:rPr>
-          <w:rFonts w:cs="Times New Roman"/>
-        </w:rPr>
       </w:pPr>
     </w:p>
     <w:p>
@@ -2180,6 +2192,7 @@
         <w:rPr>
           <w:rFonts w:ascii="Times New Roman" w:hAnsi="Times New Roman" w:cs="Times New Roman"/>
         </w:rPr>
+        <w:lastRenderedPageBreak/>
         <w:t xml:space="preserve">A pasta de </w:t>
       </w:r>
       <w:proofErr w:type="spellStart"/>
@@ -2194,14 +2207,7 @@
         <w:rPr>
           <w:rFonts w:ascii="Times New Roman" w:hAnsi="Times New Roman" w:cs="Times New Roman"/>
         </w:rPr>
-        <w:t xml:space="preserve"> possui contextos que podem ser utilizados em qualquer parte da aplicação, permitindo salvar dados e funções que serão reutilizados, evitando passar dados via </w:t>
-      </w:r>
-      <w:r>
-        <w:rPr>
-          <w:rFonts w:ascii="Times New Roman" w:hAnsi="Times New Roman" w:cs="Times New Roman"/>
-        </w:rPr>
-        <w:lastRenderedPageBreak/>
-        <w:t>componentes. Os contextos permitiram a redução da complexidade do projeto e a melhor manutenibilidade do mesmo, gerando mais segurança e estabilidade ao front-end.</w:t>
+        <w:t xml:space="preserve"> possui contextos que podem ser utilizados em qualquer parte da aplicação, permitindo salvar dados e funções que serão reutilizados, evitando passar dados via componentes. Os contextos permitiram a redução da complexidade do projeto e a melhor manutenibilidade do mesmo, gerando mais segurança e estabilidade ao front-end.</w:t>
       </w:r>
     </w:p>
     <w:p>
@@ -2556,14 +2562,14 @@
         <w:rPr>
           <w:rFonts w:ascii="Times New Roman" w:hAnsi="Times New Roman" w:cs="Times New Roman"/>
         </w:rPr>
-        <w:t xml:space="preserve"> é uma API utilizando o framework Django codificado na linguagem de programação Python. A aplicação também implementa o framework REST, encapsulado como uma biblioteca otimizada para ser utilizada juntamente com o framework do Django. A aplicação faz uso de um banco de dados relacional MySQL. para facilitar o processo e reduzir os recursos necessários durante o desenvolvimento, utilizamos uma variação independente do </w:t>
+        <w:t xml:space="preserve"> é uma API utilizando o framework Django codificado na linguagem de programação Python. A aplicação também implementa o framework REST, encapsulado como uma biblioteca otimizada para ser utilizada juntamente com o framework do Django. A aplicação </w:t>
       </w:r>
       <w:r>
         <w:rPr>
           <w:rFonts w:ascii="Times New Roman" w:hAnsi="Times New Roman" w:cs="Times New Roman"/>
         </w:rPr>
         <w:lastRenderedPageBreak/>
-        <w:t xml:space="preserve">MySQL, o </w:t>
+        <w:t xml:space="preserve">faz uso de um banco de dados relacional MySQL. para facilitar o processo e reduzir os recursos necessários durante o desenvolvimento, utilizamos uma variação independente do MySQL, o </w:t>
       </w:r>
       <w:proofErr w:type="spellStart"/>
       <w:r>
@@ -2881,6 +2887,74 @@
         </w:rPr>
         <w:t xml:space="preserve"> foi modularizada e seccionada cuidadosamente para criar uma arquitetura que forneça uma melhor manutenibilidade e escalonamento.</w:t>
       </w:r>
+    </w:p>
+    <w:p>
+      <w:pPr>
+        <w:pStyle w:val="Legenda"/>
+        <w:keepNext/>
+        <w:spacing w:line="276" w:lineRule="auto"/>
+        <w:jc w:val="center"/>
+        <w:rPr>
+          <w:sz w:val="24"/>
+        </w:rPr>
+      </w:pPr>
+      <w:r>
+        <w:rPr>
+          <w:sz w:val="24"/>
+        </w:rPr>
+        <w:t xml:space="preserve">Figura </w:t>
+      </w:r>
+      <w:r>
+        <w:rPr>
+          <w:sz w:val="24"/>
+        </w:rPr>
+        <w:fldChar w:fldCharType="begin"/>
+      </w:r>
+      <w:r>
+        <w:rPr>
+          <w:sz w:val="24"/>
+        </w:rPr>
+        <w:instrText xml:space="preserve"> SEQ Figura \* ARABIC </w:instrText>
+      </w:r>
+      <w:r>
+        <w:rPr>
+          <w:sz w:val="24"/>
+        </w:rPr>
+        <w:fldChar w:fldCharType="separate"/>
+      </w:r>
+      <w:r>
+        <w:rPr>
+          <w:noProof/>
+          <w:sz w:val="24"/>
+        </w:rPr>
+        <w:t>3</w:t>
+      </w:r>
+      <w:r>
+        <w:rPr>
+          <w:sz w:val="24"/>
+        </w:rPr>
+        <w:fldChar w:fldCharType="end"/>
+      </w:r>
+      <w:r>
+        <w:rPr>
+          <w:sz w:val="24"/>
+        </w:rPr>
+        <w:t xml:space="preserve"> - </w:t>
+      </w:r>
+      <w:r>
+        <w:rPr>
+          <w:sz w:val="24"/>
+        </w:rPr>
+        <w:t xml:space="preserve">Estrutura </w:t>
+      </w:r>
+      <w:proofErr w:type="spellStart"/>
+      <w:r>
+        <w:rPr>
+          <w:sz w:val="24"/>
+        </w:rPr>
+        <w:t>back-end</w:t>
+      </w:r>
+      <w:proofErr w:type="spellEnd"/>
     </w:p>
     <w:p>
       <w:pPr>
@@ -2938,483 +3012,500 @@
       <w:pPr>
         <w:pStyle w:val="Legenda"/>
         <w:jc w:val="center"/>
-        <w:rPr>
-          <w:rFonts w:cs="Times New Roman"/>
-        </w:rPr>
-      </w:pPr>
-      <w:r>
+      </w:pPr>
+      <w:r>
+        <w:t>Fonte: Autoria própria</w:t>
+      </w:r>
+    </w:p>
+    <w:p>
+      <w:pPr>
+        <w:spacing w:line="360" w:lineRule="auto"/>
+        <w:ind w:firstLine="708"/>
+        <w:jc w:val="both"/>
         <w:rPr>
           <w:rFonts w:hint="eastAsia"/>
         </w:rPr>
-        <w:t xml:space="preserve">Captura de tela </w:t>
-      </w:r>
-      <w:r>
+      </w:pPr>
+      <w:r>
+        <w:rPr>
+          <w:rFonts w:ascii="Times New Roman" w:hAnsi="Times New Roman" w:cs="Times New Roman"/>
+        </w:rPr>
+        <w:lastRenderedPageBreak/>
+        <w:t xml:space="preserve">A pasta api possui os arquivos responsáveis pela informação geral da API. A pasta </w:t>
+      </w:r>
+      <w:proofErr w:type="spellStart"/>
+      <w:r>
+        <w:rPr>
+          <w:rFonts w:ascii="Times New Roman" w:hAnsi="Times New Roman" w:cs="Times New Roman"/>
+        </w:rPr>
+        <w:t>api_admins</w:t>
+      </w:r>
+      <w:proofErr w:type="spellEnd"/>
+      <w:r>
+        <w:rPr>
+          <w:rFonts w:ascii="Times New Roman" w:hAnsi="Times New Roman" w:cs="Times New Roman"/>
+        </w:rPr>
+        <w:t xml:space="preserve"> possui os arquivos responsáveis pelo armazenamento e gerenciamento de usuários administrativos, os quais poderão gerar seus tokens para realizar acessos remotos via </w:t>
+      </w:r>
+      <w:proofErr w:type="spellStart"/>
+      <w:r>
+        <w:rPr>
+          <w:rFonts w:ascii="Times New Roman" w:hAnsi="Times New Roman" w:cs="Times New Roman"/>
+        </w:rPr>
+        <w:t>endpoints</w:t>
+      </w:r>
+      <w:proofErr w:type="spellEnd"/>
+      <w:r>
+        <w:rPr>
+          <w:rFonts w:ascii="Times New Roman" w:hAnsi="Times New Roman" w:cs="Times New Roman"/>
+        </w:rPr>
+        <w:t xml:space="preserve">. A pasta </w:t>
+      </w:r>
+      <w:proofErr w:type="spellStart"/>
+      <w:r>
+        <w:rPr>
+          <w:rFonts w:ascii="Times New Roman" w:hAnsi="Times New Roman" w:cs="Times New Roman"/>
+        </w:rPr>
+        <w:t>company</w:t>
+      </w:r>
+      <w:proofErr w:type="spellEnd"/>
+      <w:r>
+        <w:rPr>
+          <w:rFonts w:ascii="Times New Roman" w:hAnsi="Times New Roman" w:cs="Times New Roman"/>
+        </w:rPr>
+        <w:t xml:space="preserve"> é responsável pela lógica, armazenamento e gerenciamento de todos os dados (conta e perfil) das empresas cadastradas no site.</w:t>
+      </w:r>
+    </w:p>
+    <w:p>
+      <w:pPr>
+        <w:spacing w:line="360" w:lineRule="auto"/>
+        <w:ind w:firstLine="708"/>
+        <w:jc w:val="both"/>
         <w:rPr>
           <w:rFonts w:hint="eastAsia"/>
         </w:rPr>
+      </w:pPr>
+      <w:r>
+        <w:rPr>
+          <w:rFonts w:ascii="Times New Roman" w:hAnsi="Times New Roman" w:cs="Times New Roman"/>
+        </w:rPr>
+        <w:t xml:space="preserve">Assim como a </w:t>
+      </w:r>
+      <w:proofErr w:type="spellStart"/>
+      <w:r>
+        <w:rPr>
+          <w:rFonts w:ascii="Times New Roman" w:hAnsi="Times New Roman" w:cs="Times New Roman"/>
+        </w:rPr>
+        <w:t>company</w:t>
+      </w:r>
+      <w:proofErr w:type="spellEnd"/>
+      <w:r>
+        <w:rPr>
+          <w:rFonts w:ascii="Times New Roman" w:hAnsi="Times New Roman" w:cs="Times New Roman"/>
+        </w:rPr>
+        <w:t xml:space="preserve">, a pasta </w:t>
+      </w:r>
+      <w:proofErr w:type="spellStart"/>
+      <w:r>
+        <w:rPr>
+          <w:rFonts w:ascii="Times New Roman" w:hAnsi="Times New Roman" w:cs="Times New Roman"/>
+        </w:rPr>
+        <w:t>users</w:t>
+      </w:r>
+      <w:proofErr w:type="spellEnd"/>
+      <w:r>
+        <w:rPr>
+          <w:rFonts w:ascii="Times New Roman" w:hAnsi="Times New Roman" w:cs="Times New Roman"/>
+        </w:rPr>
+        <w:t xml:space="preserve"> é responsável pela lógica, armazenamento e gerenciamento de todos os dados (conta e perfil) dos usuários cadastrados no site. A pasta </w:t>
+      </w:r>
+      <w:proofErr w:type="spellStart"/>
+      <w:r>
+        <w:rPr>
+          <w:rFonts w:ascii="Times New Roman" w:hAnsi="Times New Roman" w:cs="Times New Roman"/>
+        </w:rPr>
+        <w:t>vacancy</w:t>
+      </w:r>
+      <w:proofErr w:type="spellEnd"/>
+      <w:r>
+        <w:rPr>
+          <w:rFonts w:ascii="Times New Roman" w:hAnsi="Times New Roman" w:cs="Times New Roman"/>
+        </w:rPr>
+        <w:t>, assim como o nome define, é responsável pelo tratamento de todas as vagas criadas. Por fim, a pasta resumes é responsável pela lógica, armazenamento e gerenciamento de todos os currículos gerados pelos usuários, os quais serão utilizados para se candidatar nas vagas, as quais por sua vez, serão publicadas pelas empresas.</w:t>
+      </w:r>
+    </w:p>
+    <w:p>
+      <w:pPr>
+        <w:spacing w:line="360" w:lineRule="auto"/>
+        <w:ind w:firstLine="708"/>
+        <w:jc w:val="both"/>
+        <w:rPr>
+          <w:rFonts w:ascii="Times New Roman" w:hAnsi="Times New Roman" w:cs="Times New Roman"/>
+        </w:rPr>
+      </w:pPr>
+      <w:r>
+        <w:rPr>
+          <w:rFonts w:ascii="Times New Roman" w:hAnsi="Times New Roman" w:cs="Times New Roman"/>
+        </w:rPr>
+        <w:t xml:space="preserve">A estrutura de </w:t>
+      </w:r>
+      <w:proofErr w:type="spellStart"/>
+      <w:r>
+        <w:rPr>
+          <w:rFonts w:ascii="Times New Roman" w:hAnsi="Times New Roman" w:cs="Times New Roman"/>
+        </w:rPr>
+        <w:t>urls</w:t>
+      </w:r>
+      <w:proofErr w:type="spellEnd"/>
+      <w:r>
+        <w:rPr>
+          <w:rFonts w:ascii="Times New Roman" w:hAnsi="Times New Roman" w:cs="Times New Roman"/>
+        </w:rPr>
+        <w:t xml:space="preserve"> e endereços da API são definidas em arquivos específicos dentro do framework do Django, nomeados de urls.py. Nesses arquivos, são definidos os endereços os quais serão acessados </w:t>
+      </w:r>
+      <w:proofErr w:type="gramStart"/>
+      <w:r>
+        <w:rPr>
+          <w:rFonts w:ascii="Times New Roman" w:hAnsi="Times New Roman" w:cs="Times New Roman"/>
+        </w:rPr>
+        <w:t>pelos usuário</w:t>
+      </w:r>
+      <w:proofErr w:type="gramEnd"/>
+      <w:r>
+        <w:rPr>
+          <w:rFonts w:ascii="Times New Roman" w:hAnsi="Times New Roman" w:cs="Times New Roman"/>
+        </w:rPr>
+        <w:t xml:space="preserve"> através dos </w:t>
+      </w:r>
+      <w:proofErr w:type="spellStart"/>
+      <w:r>
+        <w:rPr>
+          <w:rFonts w:ascii="Times New Roman" w:hAnsi="Times New Roman" w:cs="Times New Roman"/>
+        </w:rPr>
+        <w:t>endpoints</w:t>
+      </w:r>
+      <w:proofErr w:type="spellEnd"/>
+      <w:r>
+        <w:rPr>
+          <w:rFonts w:ascii="Times New Roman" w:hAnsi="Times New Roman" w:cs="Times New Roman"/>
+        </w:rPr>
+        <w:t xml:space="preserve">, essas definições irão vincular a parte lógica da API (também conhecidas como </w:t>
+      </w:r>
+      <w:proofErr w:type="spellStart"/>
+      <w:r>
+        <w:rPr>
+          <w:rFonts w:ascii="Times New Roman" w:hAnsi="Times New Roman" w:cs="Times New Roman"/>
+        </w:rPr>
+        <w:t>views</w:t>
+      </w:r>
+      <w:proofErr w:type="spellEnd"/>
+      <w:r>
+        <w:rPr>
+          <w:rFonts w:ascii="Times New Roman" w:hAnsi="Times New Roman" w:cs="Times New Roman"/>
+        </w:rPr>
+        <w:t xml:space="preserve">) e a área externa da aplicação (os </w:t>
+      </w:r>
+      <w:proofErr w:type="spellStart"/>
+      <w:r>
+        <w:rPr>
+          <w:rFonts w:ascii="Times New Roman" w:hAnsi="Times New Roman" w:cs="Times New Roman"/>
+        </w:rPr>
+        <w:t>endpoints</w:t>
+      </w:r>
+      <w:proofErr w:type="spellEnd"/>
+      <w:r>
+        <w:rPr>
+          <w:rFonts w:ascii="Times New Roman" w:hAnsi="Times New Roman" w:cs="Times New Roman"/>
+        </w:rPr>
+        <w:t>).</w:t>
+      </w:r>
+    </w:p>
+    <w:p>
+      <w:pPr>
+        <w:spacing w:line="360" w:lineRule="auto"/>
+        <w:ind w:firstLine="708"/>
+        <w:jc w:val="both"/>
+        <w:rPr>
+          <w:rFonts w:ascii="Times New Roman" w:hAnsi="Times New Roman" w:cs="Times New Roman"/>
+        </w:rPr>
+      </w:pPr>
+      <w:r>
+        <w:rPr>
+          <w:rFonts w:ascii="Times New Roman" w:hAnsi="Times New Roman" w:cs="Times New Roman"/>
+        </w:rPr>
+        <w:t xml:space="preserve">As </w:t>
+      </w:r>
+      <w:proofErr w:type="spellStart"/>
+      <w:r>
+        <w:rPr>
+          <w:rFonts w:ascii="Times New Roman" w:hAnsi="Times New Roman" w:cs="Times New Roman"/>
+        </w:rPr>
+        <w:t>views</w:t>
+      </w:r>
+      <w:proofErr w:type="spellEnd"/>
+      <w:r>
+        <w:rPr>
+          <w:rFonts w:ascii="Times New Roman" w:hAnsi="Times New Roman" w:cs="Times New Roman"/>
+        </w:rPr>
+        <w:t xml:space="preserve">, por sua vez, possuem uma abordagem orientada a objetos, também conhecida como </w:t>
+      </w:r>
+      <w:proofErr w:type="spellStart"/>
+      <w:r>
+        <w:rPr>
+          <w:rFonts w:ascii="Times New Roman" w:hAnsi="Times New Roman" w:cs="Times New Roman"/>
+        </w:rPr>
+        <w:t>class-based</w:t>
+      </w:r>
+      <w:proofErr w:type="spellEnd"/>
+      <w:r>
+        <w:rPr>
+          <w:rFonts w:ascii="Times New Roman" w:hAnsi="Times New Roman" w:cs="Times New Roman"/>
+        </w:rPr>
+        <w:t xml:space="preserve"> </w:t>
+      </w:r>
+      <w:proofErr w:type="spellStart"/>
+      <w:r>
+        <w:rPr>
+          <w:rFonts w:ascii="Times New Roman" w:hAnsi="Times New Roman" w:cs="Times New Roman"/>
+        </w:rPr>
+        <w:t>views</w:t>
+      </w:r>
+      <w:proofErr w:type="spellEnd"/>
+      <w:r>
+        <w:rPr>
+          <w:rFonts w:ascii="Times New Roman" w:hAnsi="Times New Roman" w:cs="Times New Roman"/>
+        </w:rPr>
+        <w:t xml:space="preserve">, sendo ela uma das abordagens disponibilizada pelo framework do Django. A criação de uma API consiste em duas classes, um </w:t>
+      </w:r>
+      <w:proofErr w:type="spellStart"/>
+      <w:r>
+        <w:rPr>
+          <w:rFonts w:ascii="Times New Roman" w:hAnsi="Times New Roman" w:cs="Times New Roman"/>
+        </w:rPr>
+        <w:t>schema</w:t>
+      </w:r>
+      <w:proofErr w:type="spellEnd"/>
+      <w:r>
+        <w:rPr>
+          <w:rFonts w:ascii="Times New Roman" w:hAnsi="Times New Roman" w:cs="Times New Roman"/>
+        </w:rPr>
+        <w:t xml:space="preserve">, o qual será responsável por produzir as informações necessárias para gerarmos a documentação do Swagger, e uma classe onde será responsável pelo </w:t>
+      </w:r>
+      <w:proofErr w:type="spellStart"/>
+      <w:r>
+        <w:rPr>
+          <w:rFonts w:ascii="Times New Roman" w:hAnsi="Times New Roman" w:cs="Times New Roman"/>
+        </w:rPr>
+        <w:t>endpoint</w:t>
+      </w:r>
+      <w:proofErr w:type="spellEnd"/>
+      <w:r>
+        <w:rPr>
+          <w:rFonts w:ascii="Times New Roman" w:hAnsi="Times New Roman" w:cs="Times New Roman"/>
+        </w:rPr>
+        <w:t xml:space="preserve">. </w:t>
+      </w:r>
+    </w:p>
+    <w:p>
+      <w:pPr>
+        <w:spacing w:line="360" w:lineRule="auto"/>
+        <w:ind w:firstLine="708"/>
+        <w:jc w:val="both"/>
+        <w:rPr>
+          <w:rFonts w:ascii="Times New Roman" w:hAnsi="Times New Roman" w:cs="Times New Roman"/>
+        </w:rPr>
+      </w:pPr>
+      <w:r>
+        <w:rPr>
+          <w:rFonts w:ascii="Times New Roman" w:hAnsi="Times New Roman" w:cs="Times New Roman"/>
+        </w:rPr>
+        <w:t xml:space="preserve">A classe responsável pelo </w:t>
+      </w:r>
+      <w:proofErr w:type="spellStart"/>
+      <w:r>
+        <w:rPr>
+          <w:rFonts w:ascii="Times New Roman" w:hAnsi="Times New Roman" w:cs="Times New Roman"/>
+        </w:rPr>
+        <w:t>endpoint</w:t>
+      </w:r>
+      <w:proofErr w:type="spellEnd"/>
+      <w:r>
+        <w:rPr>
+          <w:rFonts w:ascii="Times New Roman" w:hAnsi="Times New Roman" w:cs="Times New Roman"/>
+        </w:rPr>
+        <w:t xml:space="preserve"> deverá conter os métodos das requisições que deverão ser suportadas pelo </w:t>
+      </w:r>
+      <w:proofErr w:type="spellStart"/>
+      <w:r>
+        <w:rPr>
+          <w:rFonts w:ascii="Times New Roman" w:hAnsi="Times New Roman" w:cs="Times New Roman"/>
+        </w:rPr>
+        <w:t>endpoint</w:t>
+      </w:r>
+      <w:proofErr w:type="spellEnd"/>
+      <w:r>
+        <w:rPr>
+          <w:rFonts w:ascii="Times New Roman" w:hAnsi="Times New Roman" w:cs="Times New Roman"/>
+        </w:rPr>
+        <w:t xml:space="preserve">, ou seja, se o </w:t>
+      </w:r>
+      <w:proofErr w:type="spellStart"/>
+      <w:r>
+        <w:rPr>
+          <w:rFonts w:ascii="Times New Roman" w:hAnsi="Times New Roman" w:cs="Times New Roman"/>
+        </w:rPr>
+        <w:t>endpoint</w:t>
+      </w:r>
+      <w:proofErr w:type="spellEnd"/>
+      <w:r>
+        <w:rPr>
+          <w:rFonts w:ascii="Times New Roman" w:hAnsi="Times New Roman" w:cs="Times New Roman"/>
+        </w:rPr>
+        <w:t xml:space="preserve"> permite uma requisição no método GET, uma função </w:t>
+      </w:r>
+      <w:proofErr w:type="spellStart"/>
+      <w:r>
+        <w:rPr>
+          <w:rFonts w:ascii="Times New Roman" w:hAnsi="Times New Roman" w:cs="Times New Roman"/>
+        </w:rPr>
+        <w:t>get</w:t>
+      </w:r>
+      <w:proofErr w:type="spellEnd"/>
+      <w:r>
+        <w:rPr>
+          <w:rFonts w:ascii="Times New Roman" w:hAnsi="Times New Roman" w:cs="Times New Roman"/>
+        </w:rPr>
+        <w:t xml:space="preserve"> deve existir dentro da classe pelo fato de que ela será executada ao receber uma requisição desse método.</w:t>
+      </w:r>
+    </w:p>
+    <w:p>
+      <w:pPr>
+        <w:spacing w:line="360" w:lineRule="auto"/>
+        <w:ind w:firstLine="708"/>
+        <w:jc w:val="both"/>
+        <w:rPr>
+          <w:rFonts w:ascii="Times New Roman" w:hAnsi="Times New Roman" w:cs="Times New Roman"/>
+        </w:rPr>
+      </w:pPr>
+      <w:r>
+        <w:rPr>
+          <w:rFonts w:ascii="Times New Roman" w:hAnsi="Times New Roman" w:cs="Times New Roman"/>
+        </w:rPr>
+        <w:t>Essa função também deverá retornar uma resposta que possa ser serializada e enviada via HTTP, permitindo uma comunicação entre APIs sem a renderização de uma página. Essa resposta deverá receber um dicionário que irá conter os dados que deverão ser retornados na resposta, assim como um código de status.</w:t>
+      </w:r>
+    </w:p>
+    <w:p>
+      <w:pPr>
+        <w:spacing w:line="360" w:lineRule="auto"/>
+        <w:ind w:firstLine="708"/>
+        <w:jc w:val="both"/>
+        <w:rPr>
+          <w:rFonts w:ascii="Times New Roman" w:hAnsi="Times New Roman" w:cs="Times New Roman"/>
+        </w:rPr>
+      </w:pPr>
+      <w:r>
+        <w:rPr>
+          <w:rFonts w:ascii="Times New Roman" w:hAnsi="Times New Roman" w:cs="Times New Roman"/>
+        </w:rPr>
+        <w:t xml:space="preserve">Outro modelo de resposta que também é muito utilizado é o retorno de objetos do banco de dados, porém, diferente de um texto comum, um objeto que seria uma classe na linguagem Python não pode ser serializado automaticamente pelo framework do rest. Para permitir a serialização de um objeto, é necessário definir um </w:t>
+      </w:r>
+      <w:proofErr w:type="spellStart"/>
+      <w:r>
+        <w:rPr>
+          <w:rFonts w:ascii="Times New Roman" w:hAnsi="Times New Roman" w:cs="Times New Roman"/>
+        </w:rPr>
+        <w:t>serializador</w:t>
+      </w:r>
+      <w:proofErr w:type="spellEnd"/>
+      <w:r>
+        <w:rPr>
+          <w:rFonts w:ascii="Times New Roman" w:hAnsi="Times New Roman" w:cs="Times New Roman"/>
+        </w:rPr>
+        <w:t xml:space="preserve"> que realizará essa conversão de um objeto para algo que possa ser emitido via protocolos HTTP.</w:t>
+      </w:r>
+    </w:p>
+    <w:p>
+      <w:pPr>
+        <w:pStyle w:val="Legenda"/>
+        <w:keepNext/>
+        <w:spacing w:line="276" w:lineRule="auto"/>
+        <w:jc w:val="center"/>
+        <w:rPr>
+          <w:sz w:val="24"/>
+        </w:rPr>
+      </w:pPr>
+      <w:r>
+        <w:rPr>
+          <w:sz w:val="24"/>
+        </w:rPr>
+        <w:lastRenderedPageBreak/>
+        <w:t xml:space="preserve">Figura </w:t>
+      </w:r>
+      <w:r>
+        <w:rPr>
+          <w:sz w:val="24"/>
+        </w:rPr>
         <w:fldChar w:fldCharType="begin"/>
       </w:r>
       <w:r>
         <w:rPr>
+          <w:sz w:val="24"/>
+        </w:rPr>
+        <w:instrText xml:space="preserve"> SEQ Figura \* ARABIC </w:instrText>
+      </w:r>
+      <w:r>
+        <w:rPr>
+          <w:sz w:val="24"/>
+        </w:rPr>
+        <w:fldChar w:fldCharType="separate"/>
+      </w:r>
+      <w:r>
+        <w:rPr>
+          <w:noProof/>
+          <w:sz w:val="24"/>
+        </w:rPr>
+        <w:t>4</w:t>
+      </w:r>
+      <w:r>
+        <w:rPr>
+          <w:sz w:val="24"/>
+        </w:rPr>
+        <w:fldChar w:fldCharType="end"/>
+      </w:r>
+      <w:r>
+        <w:rPr>
+          <w:sz w:val="24"/>
+        </w:rPr>
+        <w:t xml:space="preserve"> - </w:t>
+      </w:r>
+      <w:proofErr w:type="spellStart"/>
+      <w:r>
+        <w:rPr>
+          <w:sz w:val="24"/>
+        </w:rPr>
+        <w:t>Serializador</w:t>
+      </w:r>
+      <w:proofErr w:type="spellEnd"/>
+      <w:r>
+        <w:rPr>
+          <w:sz w:val="24"/>
+        </w:rPr>
+        <w:t xml:space="preserve"> de objetos</w:t>
+      </w:r>
+    </w:p>
+    <w:p>
+      <w:pPr>
+        <w:keepNext/>
+        <w:spacing w:line="360" w:lineRule="auto"/>
+        <w:jc w:val="center"/>
+        <w:rPr>
           <w:rFonts w:hint="eastAsia"/>
         </w:rPr>
-        <w:instrText xml:space="preserve"> SEQ Captura_de_tela \* ARABIC </w:instrText>
-      </w:r>
-      <w:r>
-        <w:rPr>
-          <w:rFonts w:hint="eastAsia"/>
-        </w:rPr>
-        <w:fldChar w:fldCharType="separate"/>
-      </w:r>
+      </w:pPr>
       <w:r>
         <w:rPr>
           <w:noProof/>
         </w:rPr>
-        <w:t>2</w:t>
-      </w:r>
-      <w:r>
-        <w:rPr>
-          <w:rFonts w:hint="eastAsia"/>
-        </w:rPr>
-        <w:fldChar w:fldCharType="end"/>
-      </w:r>
-    </w:p>
-    <w:p>
-      <w:pPr>
-        <w:spacing w:line="360" w:lineRule="auto"/>
-        <w:jc w:val="both"/>
-        <w:rPr>
-          <w:rFonts w:ascii="Times New Roman" w:hAnsi="Times New Roman" w:cs="Times New Roman"/>
-        </w:rPr>
-      </w:pPr>
-    </w:p>
-    <w:p>
-      <w:pPr>
-        <w:spacing w:line="360" w:lineRule="auto"/>
-        <w:ind w:firstLine="708"/>
-        <w:jc w:val="both"/>
-        <w:rPr>
-          <w:rFonts w:hint="eastAsia"/>
-        </w:rPr>
-      </w:pPr>
-      <w:r>
-        <w:rPr>
-          <w:rFonts w:ascii="Times New Roman" w:hAnsi="Times New Roman" w:cs="Times New Roman"/>
-        </w:rPr>
-        <w:t xml:space="preserve">A pasta api possui os arquivos responsáveis pela informação geral da API. A pasta </w:t>
-      </w:r>
-      <w:proofErr w:type="spellStart"/>
-      <w:r>
-        <w:rPr>
-          <w:rFonts w:ascii="Times New Roman" w:hAnsi="Times New Roman" w:cs="Times New Roman"/>
-        </w:rPr>
-        <w:t>api_admins</w:t>
-      </w:r>
-      <w:proofErr w:type="spellEnd"/>
-      <w:r>
-        <w:rPr>
-          <w:rFonts w:ascii="Times New Roman" w:hAnsi="Times New Roman" w:cs="Times New Roman"/>
-        </w:rPr>
-        <w:t xml:space="preserve"> possui os arquivos responsáveis pelo armazenamento e gerenciamento de usuários </w:t>
-      </w:r>
-      <w:r>
-        <w:rPr>
-          <w:rFonts w:ascii="Times New Roman" w:hAnsi="Times New Roman" w:cs="Times New Roman"/>
-        </w:rPr>
-        <w:lastRenderedPageBreak/>
-        <w:t xml:space="preserve">administrativos, os quais poderão gerar seus tokens para realizar acessos remotos via </w:t>
-      </w:r>
-      <w:proofErr w:type="spellStart"/>
-      <w:r>
-        <w:rPr>
-          <w:rFonts w:ascii="Times New Roman" w:hAnsi="Times New Roman" w:cs="Times New Roman"/>
-        </w:rPr>
-        <w:t>endpoints</w:t>
-      </w:r>
-      <w:proofErr w:type="spellEnd"/>
-      <w:r>
-        <w:rPr>
-          <w:rFonts w:ascii="Times New Roman" w:hAnsi="Times New Roman" w:cs="Times New Roman"/>
-        </w:rPr>
-        <w:t xml:space="preserve">. A pasta </w:t>
-      </w:r>
-      <w:proofErr w:type="spellStart"/>
-      <w:r>
-        <w:rPr>
-          <w:rFonts w:ascii="Times New Roman" w:hAnsi="Times New Roman" w:cs="Times New Roman"/>
-        </w:rPr>
-        <w:t>company</w:t>
-      </w:r>
-      <w:proofErr w:type="spellEnd"/>
-      <w:r>
-        <w:rPr>
-          <w:rFonts w:ascii="Times New Roman" w:hAnsi="Times New Roman" w:cs="Times New Roman"/>
-        </w:rPr>
-        <w:t xml:space="preserve"> é responsável pela lógica, armazenamento e gerenciamento de todos os dados (conta e perfil) das empresas cadastradas no site.</w:t>
-      </w:r>
-    </w:p>
-    <w:p>
-      <w:pPr>
-        <w:spacing w:line="360" w:lineRule="auto"/>
-        <w:ind w:firstLine="708"/>
-        <w:jc w:val="both"/>
-        <w:rPr>
-          <w:rFonts w:hint="eastAsia"/>
-        </w:rPr>
-      </w:pPr>
-      <w:r>
-        <w:rPr>
-          <w:rFonts w:ascii="Times New Roman" w:hAnsi="Times New Roman" w:cs="Times New Roman"/>
-        </w:rPr>
-        <w:t xml:space="preserve">Assim como a </w:t>
-      </w:r>
-      <w:proofErr w:type="spellStart"/>
-      <w:r>
-        <w:rPr>
-          <w:rFonts w:ascii="Times New Roman" w:hAnsi="Times New Roman" w:cs="Times New Roman"/>
-        </w:rPr>
-        <w:t>company</w:t>
-      </w:r>
-      <w:proofErr w:type="spellEnd"/>
-      <w:r>
-        <w:rPr>
-          <w:rFonts w:ascii="Times New Roman" w:hAnsi="Times New Roman" w:cs="Times New Roman"/>
-        </w:rPr>
-        <w:t xml:space="preserve">, a pasta </w:t>
-      </w:r>
-      <w:proofErr w:type="spellStart"/>
-      <w:r>
-        <w:rPr>
-          <w:rFonts w:ascii="Times New Roman" w:hAnsi="Times New Roman" w:cs="Times New Roman"/>
-        </w:rPr>
-        <w:t>users</w:t>
-      </w:r>
-      <w:proofErr w:type="spellEnd"/>
-      <w:r>
-        <w:rPr>
-          <w:rFonts w:ascii="Times New Roman" w:hAnsi="Times New Roman" w:cs="Times New Roman"/>
-        </w:rPr>
-        <w:t xml:space="preserve"> é responsável pela lógica, armazenamento e gerenciamento de todos os dados (conta e perfil) dos usuários cadastrados no site. A pasta </w:t>
-      </w:r>
-      <w:proofErr w:type="spellStart"/>
-      <w:r>
-        <w:rPr>
-          <w:rFonts w:ascii="Times New Roman" w:hAnsi="Times New Roman" w:cs="Times New Roman"/>
-        </w:rPr>
-        <w:t>vacancy</w:t>
-      </w:r>
-      <w:proofErr w:type="spellEnd"/>
-      <w:r>
-        <w:rPr>
-          <w:rFonts w:ascii="Times New Roman" w:hAnsi="Times New Roman" w:cs="Times New Roman"/>
-        </w:rPr>
-        <w:t>, assim como o nome define, é responsável pelo tratamento de todas as vagas criadas. Por fim, a pasta resumes é responsável pela lógica, armazenamento e gerenciamento de todos os currículos gerados pelos usuários, os quais serão utilizados para se candidatar nas vagas, as quais por sua vez, serão publicadas pelas empresas.</w:t>
-      </w:r>
-    </w:p>
-    <w:p>
-      <w:pPr>
-        <w:spacing w:line="360" w:lineRule="auto"/>
-        <w:ind w:firstLine="708"/>
-        <w:jc w:val="both"/>
-        <w:rPr>
-          <w:rFonts w:ascii="Times New Roman" w:hAnsi="Times New Roman" w:cs="Times New Roman"/>
-        </w:rPr>
-      </w:pPr>
-      <w:r>
-        <w:rPr>
-          <w:rFonts w:ascii="Times New Roman" w:hAnsi="Times New Roman" w:cs="Times New Roman"/>
-        </w:rPr>
-        <w:t xml:space="preserve">A estrutura de </w:t>
-      </w:r>
-      <w:proofErr w:type="spellStart"/>
-      <w:r>
-        <w:rPr>
-          <w:rFonts w:ascii="Times New Roman" w:hAnsi="Times New Roman" w:cs="Times New Roman"/>
-        </w:rPr>
-        <w:t>urls</w:t>
-      </w:r>
-      <w:proofErr w:type="spellEnd"/>
-      <w:r>
-        <w:rPr>
-          <w:rFonts w:ascii="Times New Roman" w:hAnsi="Times New Roman" w:cs="Times New Roman"/>
-        </w:rPr>
-        <w:t xml:space="preserve"> e endereços da API são definidas em arquivos específicos dentro do framework do Django, nomeados de urls.py. Nesses arquivos, são definidos os endereços os quais serão acessados </w:t>
-      </w:r>
-      <w:proofErr w:type="gramStart"/>
-      <w:r>
-        <w:rPr>
-          <w:rFonts w:ascii="Times New Roman" w:hAnsi="Times New Roman" w:cs="Times New Roman"/>
-        </w:rPr>
-        <w:t>pelos usuário</w:t>
-      </w:r>
-      <w:proofErr w:type="gramEnd"/>
-      <w:r>
-        <w:rPr>
-          <w:rFonts w:ascii="Times New Roman" w:hAnsi="Times New Roman" w:cs="Times New Roman"/>
-        </w:rPr>
-        <w:t xml:space="preserve"> através dos </w:t>
-      </w:r>
-      <w:proofErr w:type="spellStart"/>
-      <w:r>
-        <w:rPr>
-          <w:rFonts w:ascii="Times New Roman" w:hAnsi="Times New Roman" w:cs="Times New Roman"/>
-        </w:rPr>
-        <w:t>endpoints</w:t>
-      </w:r>
-      <w:proofErr w:type="spellEnd"/>
-      <w:r>
-        <w:rPr>
-          <w:rFonts w:ascii="Times New Roman" w:hAnsi="Times New Roman" w:cs="Times New Roman"/>
-        </w:rPr>
-        <w:t xml:space="preserve">, essas definições irão vincular a parte lógica da API (também conhecidas como </w:t>
-      </w:r>
-      <w:proofErr w:type="spellStart"/>
-      <w:r>
-        <w:rPr>
-          <w:rFonts w:ascii="Times New Roman" w:hAnsi="Times New Roman" w:cs="Times New Roman"/>
-        </w:rPr>
-        <w:t>views</w:t>
-      </w:r>
-      <w:proofErr w:type="spellEnd"/>
-      <w:r>
-        <w:rPr>
-          <w:rFonts w:ascii="Times New Roman" w:hAnsi="Times New Roman" w:cs="Times New Roman"/>
-        </w:rPr>
-        <w:t xml:space="preserve">) e a área externa da aplicação (os </w:t>
-      </w:r>
-      <w:proofErr w:type="spellStart"/>
-      <w:r>
-        <w:rPr>
-          <w:rFonts w:ascii="Times New Roman" w:hAnsi="Times New Roman" w:cs="Times New Roman"/>
-        </w:rPr>
-        <w:t>endpoints</w:t>
-      </w:r>
-      <w:proofErr w:type="spellEnd"/>
-      <w:r>
-        <w:rPr>
-          <w:rFonts w:ascii="Times New Roman" w:hAnsi="Times New Roman" w:cs="Times New Roman"/>
-        </w:rPr>
-        <w:t>).</w:t>
-      </w:r>
-    </w:p>
-    <w:p>
-      <w:pPr>
-        <w:spacing w:line="360" w:lineRule="auto"/>
-        <w:ind w:firstLine="708"/>
-        <w:jc w:val="both"/>
-        <w:rPr>
-          <w:rFonts w:ascii="Times New Roman" w:hAnsi="Times New Roman" w:cs="Times New Roman"/>
-        </w:rPr>
-      </w:pPr>
-      <w:r>
-        <w:rPr>
-          <w:rFonts w:ascii="Times New Roman" w:hAnsi="Times New Roman" w:cs="Times New Roman"/>
-        </w:rPr>
-        <w:t xml:space="preserve">As </w:t>
-      </w:r>
-      <w:proofErr w:type="spellStart"/>
-      <w:r>
-        <w:rPr>
-          <w:rFonts w:ascii="Times New Roman" w:hAnsi="Times New Roman" w:cs="Times New Roman"/>
-        </w:rPr>
-        <w:t>views</w:t>
-      </w:r>
-      <w:proofErr w:type="spellEnd"/>
-      <w:r>
-        <w:rPr>
-          <w:rFonts w:ascii="Times New Roman" w:hAnsi="Times New Roman" w:cs="Times New Roman"/>
-        </w:rPr>
-        <w:t xml:space="preserve">, por sua vez, possuem uma abordagem orientada a objetos, também conhecida como </w:t>
-      </w:r>
-      <w:proofErr w:type="spellStart"/>
-      <w:r>
-        <w:rPr>
-          <w:rFonts w:ascii="Times New Roman" w:hAnsi="Times New Roman" w:cs="Times New Roman"/>
-        </w:rPr>
-        <w:t>class-based</w:t>
-      </w:r>
-      <w:proofErr w:type="spellEnd"/>
-      <w:r>
-        <w:rPr>
-          <w:rFonts w:ascii="Times New Roman" w:hAnsi="Times New Roman" w:cs="Times New Roman"/>
-        </w:rPr>
-        <w:t xml:space="preserve"> </w:t>
-      </w:r>
-      <w:proofErr w:type="spellStart"/>
-      <w:r>
-        <w:rPr>
-          <w:rFonts w:ascii="Times New Roman" w:hAnsi="Times New Roman" w:cs="Times New Roman"/>
-        </w:rPr>
-        <w:t>views</w:t>
-      </w:r>
-      <w:proofErr w:type="spellEnd"/>
-      <w:r>
-        <w:rPr>
-          <w:rFonts w:ascii="Times New Roman" w:hAnsi="Times New Roman" w:cs="Times New Roman"/>
-        </w:rPr>
-        <w:t xml:space="preserve">, sendo ela uma das abordagens disponibilizada pelo framework do Django. A criação de uma API consiste em duas classes, um </w:t>
-      </w:r>
-      <w:proofErr w:type="spellStart"/>
-      <w:r>
-        <w:rPr>
-          <w:rFonts w:ascii="Times New Roman" w:hAnsi="Times New Roman" w:cs="Times New Roman"/>
-        </w:rPr>
-        <w:t>schema</w:t>
-      </w:r>
-      <w:proofErr w:type="spellEnd"/>
-      <w:r>
-        <w:rPr>
-          <w:rFonts w:ascii="Times New Roman" w:hAnsi="Times New Roman" w:cs="Times New Roman"/>
-        </w:rPr>
-        <w:t xml:space="preserve">, o qual será responsável por produzir as informações necessárias para gerarmos a documentação do Swagger, e uma classe onde será responsável pelo </w:t>
-      </w:r>
-      <w:proofErr w:type="spellStart"/>
-      <w:r>
-        <w:rPr>
-          <w:rFonts w:ascii="Times New Roman" w:hAnsi="Times New Roman" w:cs="Times New Roman"/>
-        </w:rPr>
-        <w:t>endpoint</w:t>
-      </w:r>
-      <w:proofErr w:type="spellEnd"/>
-      <w:r>
-        <w:rPr>
-          <w:rFonts w:ascii="Times New Roman" w:hAnsi="Times New Roman" w:cs="Times New Roman"/>
-        </w:rPr>
-        <w:t xml:space="preserve">. </w:t>
-      </w:r>
-    </w:p>
-    <w:p>
-      <w:pPr>
-        <w:spacing w:line="360" w:lineRule="auto"/>
-        <w:ind w:firstLine="708"/>
-        <w:jc w:val="both"/>
-        <w:rPr>
-          <w:rFonts w:ascii="Times New Roman" w:hAnsi="Times New Roman" w:cs="Times New Roman"/>
-        </w:rPr>
-      </w:pPr>
-      <w:r>
-        <w:rPr>
-          <w:rFonts w:ascii="Times New Roman" w:hAnsi="Times New Roman" w:cs="Times New Roman"/>
-        </w:rPr>
-        <w:t xml:space="preserve">A classe responsável pelo </w:t>
-      </w:r>
-      <w:proofErr w:type="spellStart"/>
-      <w:r>
-        <w:rPr>
-          <w:rFonts w:ascii="Times New Roman" w:hAnsi="Times New Roman" w:cs="Times New Roman"/>
-        </w:rPr>
-        <w:t>endpoint</w:t>
-      </w:r>
-      <w:proofErr w:type="spellEnd"/>
-      <w:r>
-        <w:rPr>
-          <w:rFonts w:ascii="Times New Roman" w:hAnsi="Times New Roman" w:cs="Times New Roman"/>
-        </w:rPr>
-        <w:t xml:space="preserve"> deverá conter os métodos das requisições que deverão ser suportadas pelo </w:t>
-      </w:r>
-      <w:proofErr w:type="spellStart"/>
-      <w:r>
-        <w:rPr>
-          <w:rFonts w:ascii="Times New Roman" w:hAnsi="Times New Roman" w:cs="Times New Roman"/>
-        </w:rPr>
-        <w:t>endpoint</w:t>
-      </w:r>
-      <w:proofErr w:type="spellEnd"/>
-      <w:r>
-        <w:rPr>
-          <w:rFonts w:ascii="Times New Roman" w:hAnsi="Times New Roman" w:cs="Times New Roman"/>
-        </w:rPr>
-        <w:t xml:space="preserve">, ou seja, se o </w:t>
-      </w:r>
-      <w:proofErr w:type="spellStart"/>
-      <w:r>
-        <w:rPr>
-          <w:rFonts w:ascii="Times New Roman" w:hAnsi="Times New Roman" w:cs="Times New Roman"/>
-        </w:rPr>
-        <w:t>endpoint</w:t>
-      </w:r>
-      <w:proofErr w:type="spellEnd"/>
-      <w:r>
-        <w:rPr>
-          <w:rFonts w:ascii="Times New Roman" w:hAnsi="Times New Roman" w:cs="Times New Roman"/>
-        </w:rPr>
-        <w:t xml:space="preserve"> permite uma requisição no método GET, uma função </w:t>
-      </w:r>
-      <w:proofErr w:type="spellStart"/>
-      <w:r>
-        <w:rPr>
-          <w:rFonts w:ascii="Times New Roman" w:hAnsi="Times New Roman" w:cs="Times New Roman"/>
-        </w:rPr>
-        <w:t>get</w:t>
-      </w:r>
-      <w:proofErr w:type="spellEnd"/>
-      <w:r>
-        <w:rPr>
-          <w:rFonts w:ascii="Times New Roman" w:hAnsi="Times New Roman" w:cs="Times New Roman"/>
-        </w:rPr>
-        <w:t xml:space="preserve"> deve existir dentro da classe pelo fato de que ela será executada ao receber uma requisição desse método.</w:t>
-      </w:r>
-    </w:p>
-    <w:p>
-      <w:pPr>
-        <w:spacing w:line="360" w:lineRule="auto"/>
-        <w:ind w:firstLine="708"/>
-        <w:jc w:val="both"/>
-        <w:rPr>
-          <w:rFonts w:ascii="Times New Roman" w:hAnsi="Times New Roman" w:cs="Times New Roman"/>
-        </w:rPr>
-      </w:pPr>
-      <w:r>
-        <w:rPr>
-          <w:rFonts w:ascii="Times New Roman" w:hAnsi="Times New Roman" w:cs="Times New Roman"/>
-        </w:rPr>
-        <w:t>Essa função também deverá retornar uma resposta que possa ser serializada e enviada via HTTP, permitindo uma comunicação entre APIs sem a renderização de uma página. Essa resposta deverá receber um dicionário que irá conter os dados que deverão ser retornados na resposta, assim como um código de status.</w:t>
-      </w:r>
-    </w:p>
-    <w:p>
-      <w:pPr>
-        <w:spacing w:line="360" w:lineRule="auto"/>
-        <w:ind w:firstLine="708"/>
-        <w:jc w:val="both"/>
-        <w:rPr>
-          <w:rFonts w:ascii="Times New Roman" w:hAnsi="Times New Roman" w:cs="Times New Roman"/>
-        </w:rPr>
-      </w:pPr>
-      <w:r>
-        <w:rPr>
-          <w:rFonts w:ascii="Times New Roman" w:hAnsi="Times New Roman" w:cs="Times New Roman"/>
-        </w:rPr>
-        <w:t xml:space="preserve">Outro modelo de resposta que também é muito utilizado é o retorno de objetos do banco de dados, porém, diferente de um texto comum, um objeto que seria uma classe na linguagem Python não pode ser serializado automaticamente pelo framework do rest. Para permitir a serialização de um objeto, é necessário definir um </w:t>
-      </w:r>
-      <w:proofErr w:type="spellStart"/>
-      <w:r>
-        <w:rPr>
-          <w:rFonts w:ascii="Times New Roman" w:hAnsi="Times New Roman" w:cs="Times New Roman"/>
-        </w:rPr>
-        <w:t>serializador</w:t>
-      </w:r>
-      <w:proofErr w:type="spellEnd"/>
-      <w:r>
-        <w:rPr>
-          <w:rFonts w:ascii="Times New Roman" w:hAnsi="Times New Roman" w:cs="Times New Roman"/>
-        </w:rPr>
-        <w:t xml:space="preserve"> que realizará essa conversão de um objeto para algo que possa ser emitido via protocolos HTTP.</w:t>
-      </w:r>
-    </w:p>
-    <w:p>
-      <w:pPr>
-        <w:keepNext/>
-        <w:spacing w:line="360" w:lineRule="auto"/>
-        <w:jc w:val="center"/>
-        <w:rPr>
-          <w:rFonts w:hint="eastAsia"/>
-        </w:rPr>
-      </w:pPr>
-      <w:r>
-        <w:rPr>
-          <w:noProof/>
-        </w:rPr>
-        <w:lastRenderedPageBreak/>
         <w:drawing>
           <wp:inline distT="0" distB="0" distL="0" distR="0" wp14:anchorId="4BDE964E" wp14:editId="35390DB8">
             <wp:extent cx="5363210" cy="3333750"/>
@@ -3460,40 +3551,7 @@
         <w:jc w:val="center"/>
       </w:pPr>
       <w:r>
-        <w:rPr>
-          <w:rFonts w:hint="eastAsia"/>
-        </w:rPr>
-        <w:t xml:space="preserve">Captura de tela </w:t>
-      </w:r>
-      <w:r>
-        <w:rPr>
-          <w:rFonts w:hint="eastAsia"/>
-        </w:rPr>
-        <w:fldChar w:fldCharType="begin"/>
-      </w:r>
-      <w:r>
-        <w:rPr>
-          <w:rFonts w:hint="eastAsia"/>
-        </w:rPr>
-        <w:instrText xml:space="preserve"> SEQ Captura_de_tela \* ARABIC </w:instrText>
-      </w:r>
-      <w:r>
-        <w:rPr>
-          <w:rFonts w:hint="eastAsia"/>
-        </w:rPr>
-        <w:fldChar w:fldCharType="separate"/>
-      </w:r>
-      <w:r>
-        <w:rPr>
-          <w:noProof/>
-        </w:rPr>
-        <w:t>3</w:t>
-      </w:r>
-      <w:r>
-        <w:rPr>
-          <w:rFonts w:hint="eastAsia"/>
-        </w:rPr>
-        <w:fldChar w:fldCharType="end"/>
+        <w:t>Fonte: Autoria própria</w:t>
       </w:r>
     </w:p>
     <w:p>
@@ -3524,7 +3582,7 @@
         <w:rPr>
           <w:rFonts w:ascii="Times New Roman" w:hAnsi="Times New Roman" w:cs="Times New Roman"/>
         </w:rPr>
-        <w:t>captura de tela 3</w:t>
+        <w:t>figura 4</w:t>
       </w:r>
       <w:r>
         <w:rPr>
@@ -3609,10 +3667,71 @@
     </w:p>
     <w:p>
       <w:pPr>
+        <w:pStyle w:val="Legenda"/>
         <w:keepNext/>
-        <w:spacing w:line="360" w:lineRule="auto"/>
+        <w:spacing w:line="276" w:lineRule="auto"/>
         <w:jc w:val="center"/>
         <w:rPr>
+          <w:sz w:val="24"/>
+        </w:rPr>
+      </w:pPr>
+      <w:r>
+        <w:rPr>
+          <w:sz w:val="24"/>
+        </w:rPr>
+        <w:lastRenderedPageBreak/>
+        <w:t xml:space="preserve">Figura </w:t>
+      </w:r>
+      <w:r>
+        <w:rPr>
+          <w:sz w:val="24"/>
+        </w:rPr>
+        <w:fldChar w:fldCharType="begin"/>
+      </w:r>
+      <w:r>
+        <w:rPr>
+          <w:sz w:val="24"/>
+        </w:rPr>
+        <w:instrText xml:space="preserve"> SEQ Figura \* ARABIC </w:instrText>
+      </w:r>
+      <w:r>
+        <w:rPr>
+          <w:sz w:val="24"/>
+        </w:rPr>
+        <w:fldChar w:fldCharType="separate"/>
+      </w:r>
+      <w:r>
+        <w:rPr>
+          <w:noProof/>
+          <w:sz w:val="24"/>
+        </w:rPr>
+        <w:t>5</w:t>
+      </w:r>
+      <w:r>
+        <w:rPr>
+          <w:sz w:val="24"/>
+        </w:rPr>
+        <w:fldChar w:fldCharType="end"/>
+      </w:r>
+      <w:r>
+        <w:rPr>
+          <w:sz w:val="24"/>
+        </w:rPr>
+        <w:t xml:space="preserve"> - </w:t>
+      </w:r>
+      <w:r>
+        <w:rPr>
+          <w:sz w:val="24"/>
+        </w:rPr>
+        <w:t>Modelo da tabela de vagas</w:t>
+      </w:r>
+    </w:p>
+    <w:p>
+      <w:pPr>
+        <w:keepNext/>
+        <w:spacing w:line="360" w:lineRule="auto"/>
+        <w:jc w:val="center"/>
+        <w:rPr>
           <w:rFonts w:hint="eastAsia"/>
         </w:rPr>
       </w:pPr>
@@ -3620,7 +3739,6 @@
         <w:rPr>
           <w:noProof/>
         </w:rPr>
-        <w:lastRenderedPageBreak/>
         <w:drawing>
           <wp:inline distT="0" distB="0" distL="0" distR="0" wp14:anchorId="68D02E72" wp14:editId="1592CD1E">
             <wp:extent cx="5310505" cy="4981575"/>
@@ -3666,40 +3784,7 @@
         <w:jc w:val="center"/>
       </w:pPr>
       <w:r>
-        <w:rPr>
-          <w:rFonts w:hint="eastAsia"/>
-        </w:rPr>
-        <w:t xml:space="preserve">Captura de tela </w:t>
-      </w:r>
-      <w:r>
-        <w:rPr>
-          <w:rFonts w:hint="eastAsia"/>
-        </w:rPr>
-        <w:fldChar w:fldCharType="begin"/>
-      </w:r>
-      <w:r>
-        <w:rPr>
-          <w:rFonts w:hint="eastAsia"/>
-        </w:rPr>
-        <w:instrText xml:space="preserve"> SEQ Captura_de_tela \* ARABIC </w:instrText>
-      </w:r>
-      <w:r>
-        <w:rPr>
-          <w:rFonts w:hint="eastAsia"/>
-        </w:rPr>
-        <w:fldChar w:fldCharType="separate"/>
-      </w:r>
-      <w:r>
-        <w:rPr>
-          <w:noProof/>
-        </w:rPr>
-        <w:t>4</w:t>
-      </w:r>
-      <w:r>
-        <w:rPr>
-          <w:rFonts w:hint="eastAsia"/>
-        </w:rPr>
-        <w:fldChar w:fldCharType="end"/>
+        <w:t>Fonte: Autoria própria</w:t>
       </w:r>
     </w:p>
     <w:p>
@@ -3730,7 +3815,7 @@
         <w:rPr>
           <w:rFonts w:ascii="Times New Roman" w:hAnsi="Times New Roman" w:cs="Times New Roman"/>
         </w:rPr>
-        <w:t>captura de tela 4</w:t>
+        <w:t>figura 5</w:t>
       </w:r>
       <w:r>
         <w:rPr>
@@ -3780,8 +3865,25 @@
         <w:rPr>
           <w:rFonts w:ascii="Times New Roman" w:hAnsi="Times New Roman" w:cs="Times New Roman"/>
         </w:rPr>
-        <w:t>Devido a responsabilidade de manipulação do banco de dados ser completamente do framework, o Django disponibiliza nativamente uma interface de administração para que os dados do banco possam ser facilmente acessados e modificados sem a necessidade uma conexão manual com o banco. O registro de um modelo para exibição na página de administração do framework é realizado por um arquivo específico de sua estrutura, nele são criadas classes que irão fornecer informações necessárias para a renderização das páginas.</w:t>
-      </w:r>
+        <w:t xml:space="preserve">Devido a responsabilidade de manipulação do banco de dados ser completamente do framework, o Django disponibiliza nativamente uma interface de administração para que os dados do banco possam ser facilmente acessados e modificados sem a necessidade uma conexão manual com o banco. O registro de um modelo para exibição na página de </w:t>
+      </w:r>
+      <w:r>
+        <w:rPr>
+          <w:rFonts w:ascii="Times New Roman" w:hAnsi="Times New Roman" w:cs="Times New Roman"/>
+        </w:rPr>
+        <w:lastRenderedPageBreak/>
+        <w:t>administração do framework é realizado por um arquivo específico de sua estrutura, nele são criadas classes que irão fornecer informações necessárias para a renderização das páginas.</w:t>
+      </w:r>
+    </w:p>
+    <w:p>
+      <w:pPr>
+        <w:spacing w:line="360" w:lineRule="auto"/>
+        <w:ind w:firstLine="708"/>
+        <w:jc w:val="both"/>
+        <w:rPr>
+          <w:rFonts w:ascii="Times New Roman" w:hAnsi="Times New Roman" w:cs="Times New Roman"/>
+        </w:rPr>
+      </w:pPr>
     </w:p>
     <w:p>
       <w:pPr>
@@ -3800,7 +3902,6 @@
           <w:b/>
           <w:bCs/>
         </w:rPr>
-        <w:lastRenderedPageBreak/>
         <w:t>METODOLOGIA</w:t>
       </w:r>
     </w:p>
@@ -3978,14 +4079,12 @@
         </w:rPr>
         <w:t xml:space="preserve">aumentando em mais de três vezes no período de uma </w:t>
       </w:r>
-      <w:proofErr w:type="spellStart"/>
-      <w:r>
-        <w:rPr>
-          <w:rFonts w:ascii="Times New Roman" w:eastAsia="Arial" w:hAnsi="Times New Roman" w:cs="Times New Roman"/>
-        </w:rPr>
-        <w:t>decada</w:t>
-      </w:r>
-      <w:proofErr w:type="spellEnd"/>
+      <w:r>
+        <w:rPr>
+          <w:rFonts w:ascii="Times New Roman" w:eastAsia="Arial" w:hAnsi="Times New Roman" w:cs="Times New Roman"/>
+        </w:rPr>
+        <w:t>década</w:t>
+      </w:r>
       <w:r>
         <w:rPr>
           <w:rFonts w:ascii="Times New Roman" w:eastAsia="Arial" w:hAnsi="Times New Roman" w:cs="Times New Roman"/>
@@ -4169,6 +4268,7 @@
           <w:rFonts w:ascii="Times New Roman" w:hAnsi="Times New Roman" w:cs="Times New Roman"/>
           <w:b/>
           <w:bCs/>
+          <w:noProof/>
         </w:rPr>
         <w:t>1</w:t>
       </w:r>
@@ -4574,7 +4674,7 @@
           <w:noProof/>
           <w:sz w:val="24"/>
         </w:rPr>
-        <w:t>2</w:t>
+        <w:t>6</w:t>
       </w:r>
       <w:r>
         <w:rPr>
@@ -4770,7 +4870,7 @@
           <w:noProof/>
           <w:sz w:val="24"/>
         </w:rPr>
-        <w:t>3</w:t>
+        <w:t>7</w:t>
       </w:r>
       <w:r>
         <w:rPr>
@@ -4922,7 +5022,7 @@
           <w:noProof/>
           <w:sz w:val="24"/>
         </w:rPr>
-        <w:t>4</w:t>
+        <w:t>8</w:t>
       </w:r>
       <w:r>
         <w:rPr>
@@ -5118,7 +5218,7 @@
           <w:noProof/>
           <w:sz w:val="24"/>
         </w:rPr>
-        <w:t>5</w:t>
+        <w:t>9</w:t>
       </w:r>
       <w:r>
         <w:rPr>
@@ -5314,7 +5414,7 @@
           <w:noProof/>
           <w:sz w:val="24"/>
         </w:rPr>
-        <w:t>6</w:t>
+        <w:t>10</w:t>
       </w:r>
       <w:r>
         <w:rPr>
@@ -5481,7 +5581,7 @@
           <w:noProof/>
           <w:sz w:val="24"/>
         </w:rPr>
-        <w:t>7</w:t>
+        <w:t>11</w:t>
       </w:r>
       <w:r>
         <w:rPr>
@@ -5616,42 +5716,24 @@
     <w:p>
       <w:pPr>
         <w:pStyle w:val="Textop"/>
-        <w:rPr>
-          <w:highlight w:val="yellow"/>
-        </w:rPr>
-      </w:pPr>
-      <w:r>
-        <w:rPr>
-          <w:highlight w:val="yellow"/>
-        </w:rPr>
+      </w:pPr>
+      <w:r>
         <w:t xml:space="preserve">O </w:t>
       </w:r>
       <w:proofErr w:type="spellStart"/>
       <w:r>
-        <w:rPr>
-          <w:highlight w:val="yellow"/>
-        </w:rPr>
         <w:t>Brazil</w:t>
       </w:r>
       <w:proofErr w:type="spellEnd"/>
       <w:r>
-        <w:rPr>
-          <w:highlight w:val="yellow"/>
-        </w:rPr>
         <w:t xml:space="preserve"> </w:t>
       </w:r>
       <w:proofErr w:type="spellStart"/>
       <w:r>
-        <w:rPr>
-          <w:highlight w:val="yellow"/>
-        </w:rPr>
         <w:t>Career</w:t>
       </w:r>
       <w:proofErr w:type="spellEnd"/>
       <w:r>
-        <w:rPr>
-          <w:highlight w:val="yellow"/>
-        </w:rPr>
         <w:t xml:space="preserve"> Hub foi um projeto que facilitou muito a aplicação para vagas de todos que pretendem trabalhar no Brasil, sua interface trouxe uma experiência fácil e intuitiva, sem fazer com que o usuário passe muito tempo procurando por um emprego, a interação visual do site com o servidor ficou muito boa, com vários pontos dinâmicos, sem problemas de performance etc. O projeto se tornou uma boa oportunidade de investimento para trazer mão de obra qualificada de qualquer lugar do mundo para o Brasil, assim como promover o trabalho para brasileiros residentes, no qual resulta em geração de empregos.</w:t>
       </w:r>
     </w:p>
@@ -5660,9 +5742,6 @@
         <w:pStyle w:val="Textop"/>
       </w:pPr>
       <w:r>
-        <w:rPr>
-          <w:highlight w:val="yellow"/>
-        </w:rPr>
         <w:t>O projeto também resolve o problema de falta de emprego em cidades pequenas ao disponibilizar a possibilidade de criação de vagas remotas. Um outro problema que o site facilita é a comunicação, o cadastro do usuário permite registrar informações para que a empresa possa vir a se comunicar, como e-mail, telefone, website etc. A empresa também pode fornecer alguns dados na qual o usuário pode pesquisar mais sobre ela.</w:t>
       </w:r>
     </w:p>
@@ -6109,10 +6188,7 @@
         <w:pStyle w:val="Referencias"/>
       </w:pPr>
       <w:r>
-        <w:t>LIMA, Léa</w:t>
-      </w:r>
-      <w:r>
-        <w:t xml:space="preserve">. </w:t>
+        <w:t xml:space="preserve">LIMA, Léa. </w:t>
       </w:r>
       <w:r>
         <w:rPr>

</xml_diff>